<commit_message>
Engenharia - atualizado caso de teste.
</commit_message>
<xml_diff>
--- a/Engenharia/Engenharia de Testes/Funcionalidades/Confirmacao de Email/Casos de Teste Confirmacao de Email.docx
+++ b/Engenharia/Engenharia de Testes/Funcionalidades/Confirmacao de Email/Casos de Teste Confirmacao de Email.docx
@@ -261,6 +261,7 @@
             <w:pPr>
               <w:pStyle w:val="6"/>
               <w:numPr>
+                <w:ilvl w:val="0"/>
                 <w:numId w:val="0"/>
               </w:numPr>
               <w:spacing w:after="0" w:line="240" w:lineRule="auto"/>
@@ -412,6 +413,7 @@
             <w:pPr>
               <w:pStyle w:val="6"/>
               <w:numPr>
+                <w:ilvl w:val="0"/>
                 <w:numId w:val="0"/>
               </w:numPr>
               <w:spacing w:after="0" w:line="240" w:lineRule="auto"/>
@@ -539,6 +541,7 @@
             <w:pPr>
               <w:pStyle w:val="6"/>
               <w:numPr>
+                <w:ilvl w:val="0"/>
                 <w:numId w:val="0"/>
               </w:numPr>
               <w:spacing w:after="0" w:line="240" w:lineRule="auto"/>
@@ -663,6 +666,7 @@
             <w:pPr>
               <w:pStyle w:val="6"/>
               <w:numPr>
+                <w:ilvl w:val="0"/>
                 <w:numId w:val="0"/>
               </w:numPr>
               <w:spacing w:after="0" w:line="240" w:lineRule="auto"/>
@@ -787,6 +791,7 @@
             <w:pPr>
               <w:pStyle w:val="6"/>
               <w:numPr>
+                <w:ilvl w:val="0"/>
                 <w:numId w:val="0"/>
               </w:numPr>
               <w:spacing w:after="0" w:line="240" w:lineRule="auto"/>
@@ -934,6 +939,7 @@
             <w:pPr>
               <w:pStyle w:val="6"/>
               <w:numPr>
+                <w:ilvl w:val="0"/>
                 <w:numId w:val="0"/>
               </w:numPr>
               <w:spacing w:after="0" w:line="240" w:lineRule="auto"/>
@@ -1001,6 +1007,7 @@
           <w:p>
             <w:pPr>
               <w:numPr>
+                <w:ilvl w:val="0"/>
                 <w:numId w:val="0"/>
               </w:numPr>
               <w:spacing w:after="0" w:line="240" w:lineRule="auto"/>
@@ -1013,6 +1020,7 @@
           <w:p>
             <w:pPr>
               <w:numPr>
+                <w:ilvl w:val="0"/>
                 <w:numId w:val="0"/>
               </w:numPr>
               <w:spacing w:after="0" w:line="240" w:lineRule="auto"/>
@@ -1092,6 +1100,7 @@
             <w:pPr>
               <w:pStyle w:val="6"/>
               <w:numPr>
+                <w:ilvl w:val="0"/>
                 <w:numId w:val="0"/>
               </w:numPr>
               <w:spacing w:after="0" w:line="240" w:lineRule="auto"/>
@@ -1140,6 +1149,7 @@
           <w:p>
             <w:pPr>
               <w:numPr>
+                <w:ilvl w:val="0"/>
                 <w:numId w:val="0"/>
               </w:numPr>
               <w:spacing w:after="0" w:line="240" w:lineRule="auto"/>
@@ -1219,6 +1229,7 @@
             <w:pPr>
               <w:pStyle w:val="6"/>
               <w:numPr>
+                <w:ilvl w:val="0"/>
                 <w:numId w:val="0"/>
               </w:numPr>
               <w:spacing w:after="0" w:line="240" w:lineRule="auto"/>
@@ -1276,15 +1287,7 @@
               <w:rPr>
                 <w:lang w:val="pt-BR"/>
               </w:rPr>
-              <w:t>Um email é enviado para o email cadastrado e uma mensagem de feedback é exibida informando que o email foi re</w:t>
-            </w:r>
-            <w:bookmarkStart w:id="0" w:name="_GoBack"/>
-            <w:bookmarkEnd w:id="0"/>
-            <w:r>
-              <w:rPr>
-                <w:lang w:val="pt-BR"/>
-              </w:rPr>
-              <w:t>enviado.</w:t>
+              <w:t>Um email é enviado para o email cadastrado e uma mensagem de feedback é exibida informando que o email foi reenviado.</w:t>
             </w:r>
           </w:p>
         </w:tc>
@@ -1479,6 +1482,7 @@
             <w:pPr>
               <w:pStyle w:val="6"/>
               <w:numPr>
+                <w:ilvl w:val="0"/>
                 <w:numId w:val="0"/>
               </w:numPr>
               <w:spacing w:after="0" w:line="240" w:lineRule="auto"/>
@@ -1613,6 +1617,7 @@
             <w:pPr>
               <w:pStyle w:val="6"/>
               <w:numPr>
+                <w:ilvl w:val="0"/>
                 <w:numId w:val="0"/>
               </w:numPr>
               <w:spacing w:after="0" w:line="240" w:lineRule="auto"/>
@@ -1672,6 +1677,133 @@
               </w:rPr>
               <w:t>O usuário acessa o sistema</w:t>
             </w:r>
+          </w:p>
+        </w:tc>
+        <w:tc>
+          <w:tcPr>
+            <w:tcW w:w="1987" w:type="dxa"/>
+          </w:tcPr>
+          <w:p>
+            <w:pPr>
+              <w:spacing w:after="0" w:line="240" w:lineRule="auto"/>
+              <w:rPr>
+                <w:color w:val="FF0000"/>
+                <w:highlight w:val="yellow"/>
+              </w:rPr>
+            </w:pPr>
+          </w:p>
+        </w:tc>
+      </w:tr>
+      <w:tr>
+        <w:tblPrEx>
+          <w:tblBorders>
+            <w:top w:val="single" w:color="auto" w:sz="4" w:space="0"/>
+            <w:left w:val="single" w:color="auto" w:sz="4" w:space="0"/>
+            <w:bottom w:val="single" w:color="auto" w:sz="4" w:space="0"/>
+            <w:right w:val="single" w:color="auto" w:sz="4" w:space="0"/>
+            <w:insideH w:val="single" w:color="auto" w:sz="4" w:space="0"/>
+            <w:insideV w:val="single" w:color="auto" w:sz="4" w:space="0"/>
+          </w:tblBorders>
+          <w:tblLayout w:type="fixed"/>
+          <w:tblCellMar>
+            <w:top w:w="0" w:type="dxa"/>
+            <w:left w:w="108" w:type="dxa"/>
+            <w:bottom w:w="0" w:type="dxa"/>
+            <w:right w:w="108" w:type="dxa"/>
+          </w:tblCellMar>
+        </w:tblPrEx>
+        <w:tc>
+          <w:tcPr>
+            <w:tcW w:w="627" w:type="dxa"/>
+          </w:tcPr>
+          <w:p>
+            <w:pPr>
+              <w:spacing w:after="0" w:line="240" w:lineRule="auto"/>
+              <w:jc w:val="center"/>
+              <w:rPr>
+                <w:b/>
+                <w:lang w:val="pt-BR"/>
+              </w:rPr>
+            </w:pPr>
+            <w:r>
+              <w:rPr>
+                <w:b/>
+                <w:lang w:val="pt-BR"/>
+              </w:rPr>
+              <w:t xml:space="preserve">12 </w:t>
+            </w:r>
+          </w:p>
+        </w:tc>
+        <w:tc>
+          <w:tcPr>
+            <w:tcW w:w="3769" w:type="dxa"/>
+          </w:tcPr>
+          <w:p>
+            <w:pPr>
+              <w:pStyle w:val="6"/>
+              <w:numPr>
+                <w:ilvl w:val="0"/>
+                <w:numId w:val="0"/>
+              </w:numPr>
+              <w:spacing w:after="0" w:line="240" w:lineRule="auto"/>
+              <w:ind w:left="360" w:leftChars="0"/>
+              <w:jc w:val="both"/>
+              <w:rPr>
+                <w:b/>
+                <w:lang w:val="pt-BR"/>
+              </w:rPr>
+            </w:pPr>
+            <w:r>
+              <w:rPr>
+                <w:b/>
+                <w:lang w:val="pt-BR"/>
+              </w:rPr>
+              <w:t>Estar na pagina de confirmação de email</w:t>
+            </w:r>
+          </w:p>
+        </w:tc>
+        <w:tc>
+          <w:tcPr>
+            <w:tcW w:w="4224" w:type="dxa"/>
+          </w:tcPr>
+          <w:p>
+            <w:pPr>
+              <w:spacing w:after="0" w:line="240" w:lineRule="auto"/>
+              <w:jc w:val="both"/>
+              <w:rPr>
+                <w:b/>
+                <w:lang w:val="pt-BR"/>
+              </w:rPr>
+            </w:pPr>
+            <w:r>
+              <w:rPr>
+                <w:b/>
+                <w:lang w:val="pt-BR"/>
+              </w:rPr>
+              <w:t>O usuário tenta acessar qualquer outra páginas do sistema, sem ter confirmado seu email</w:t>
+            </w:r>
+          </w:p>
+        </w:tc>
+        <w:tc>
+          <w:tcPr>
+            <w:tcW w:w="3613" w:type="dxa"/>
+          </w:tcPr>
+          <w:p>
+            <w:pPr>
+              <w:spacing w:after="0" w:line="240" w:lineRule="auto"/>
+              <w:jc w:val="both"/>
+              <w:rPr>
+                <w:lang w:val="pt-BR"/>
+              </w:rPr>
+            </w:pPr>
+            <w:r>
+              <w:rPr>
+                <w:lang w:val="pt-BR"/>
+              </w:rPr>
+              <w:t>As paginas não serão exibidas e o sistema redireciona para pagina de confirmação de email.</w:t>
+            </w:r>
+            <w:bookmarkStart w:id="0" w:name="_GoBack"/>
+            <w:bookmarkEnd w:id="0"/>
           </w:p>
         </w:tc>
         <w:tc>
@@ -1705,10 +1837,10 @@
 
 <file path=word/numbering.xml><?xml version="1.0" encoding="utf-8"?>
 <w:numbering xmlns:wpc="http://schemas.microsoft.com/office/word/2010/wordprocessingCanvas" xmlns:mc="http://schemas.openxmlformats.org/markup-compatibility/2006" xmlns:o="urn:schemas-microsoft-com:office:office" xmlns:r="http://schemas.openxmlformats.org/officeDocument/2006/relationships" xmlns:m="http://schemas.openxmlformats.org/officeDocument/2006/math" xmlns:v="urn:schemas-microsoft-com:vml" xmlns:wp14="http://schemas.microsoft.com/office/word/2010/wordprocessingDrawing" xmlns:wp="http://schemas.openxmlformats.org/drawingml/2006/wordprocessingDrawing" xmlns:w10="urn:schemas-microsoft-com:office:word" xmlns:w="http://schemas.openxmlformats.org/wordprocessingml/2006/main" xmlns:w14="http://schemas.microsoft.com/office/word/2010/wordml" xmlns:wpg="http://schemas.microsoft.com/office/word/2010/wordprocessingGroup" xmlns:wpi="http://schemas.microsoft.com/office/word/2010/wordprocessingInk" xmlns:wne="http://schemas.microsoft.com/office/word/2006/wordml" xmlns:wps="http://schemas.microsoft.com/office/word/2010/wordprocessingShape" mc:Ignorable="w14 wp14">
-  <w:abstractNum w:abstractNumId="1471013798">
-    <w:nsid w:val="57ADE3A6"/>
+  <w:abstractNum w:abstractNumId="1471014423">
+    <w:nsid w:val="57ADE617"/>
     <w:multiLevelType w:val="singleLevel"/>
-    <w:tmpl w:val="57ADE3A6"/>
+    <w:tmpl w:val="57ADE617"/>
     <w:lvl w:ilvl="0" w:tentative="1">
       <w:start w:val="1"/>
       <w:numFmt w:val="decimal"/>
@@ -1717,10 +1849,10 @@
       <w:lvlJc w:val="left"/>
     </w:lvl>
   </w:abstractNum>
-  <w:abstractNum w:abstractNumId="1471014423">
-    <w:nsid w:val="57ADE617"/>
+  <w:abstractNum w:abstractNumId="1471013798">
+    <w:nsid w:val="57ADE3A6"/>
     <w:multiLevelType w:val="singleLevel"/>
-    <w:tmpl w:val="57ADE617"/>
+    <w:tmpl w:val="57ADE3A6"/>
     <w:lvl w:ilvl="0" w:tentative="1">
       <w:start w:val="1"/>
       <w:numFmt w:val="decimal"/>
@@ -1828,7 +1960,7 @@
     <w:lsdException w:qFormat="1" w:unhideWhenUsed="0" w:uiPriority="10" w:semiHidden="0" w:name="Title"/>
     <w:lsdException w:uiPriority="99" w:name="Closing"/>
     <w:lsdException w:uiPriority="99" w:name="Signature"/>
-    <w:lsdException w:uiPriority="1" w:name="Default Paragraph Font"/>
+    <w:lsdException w:uiPriority="1" w:semiHidden="0" w:name="Default Paragraph Font"/>
     <w:lsdException w:uiPriority="99" w:name="Body Text"/>
     <w:lsdException w:uiPriority="99" w:name="Body Text Indent"/>
     <w:lsdException w:uiPriority="99" w:name="List Continue"/>
@@ -1866,7 +1998,7 @@
     <w:lsdException w:uiPriority="99" w:name="HTML Sample"/>
     <w:lsdException w:uiPriority="99" w:name="HTML Typewriter"/>
     <w:lsdException w:uiPriority="99" w:name="HTML Variable"/>
-    <w:lsdException w:uiPriority="99" w:name="Normal Table"/>
+    <w:lsdException w:uiPriority="99" w:semiHidden="0" w:name="Normal Table"/>
     <w:lsdException w:uiPriority="99" w:name="annotation subject"/>
     <w:lsdException w:uiPriority="99" w:name="Table Simple 1"/>
     <w:lsdException w:uiPriority="99" w:name="Table Simple 2"/>

</xml_diff>

<commit_message>
Engenharia: casos de teste reexecutados. EmailUtil: Refatorado mensagens dos e-mails
</commit_message>
<xml_diff>
--- a/Engenharia/Engenharia de Testes/Funcionalidades/Confirmacao de Email/Casos de Teste Confirmacao de Email.docx
+++ b/Engenharia/Engenharia de Testes/Funcionalidades/Confirmacao de Email/Casos de Teste Confirmacao de Email.docx
@@ -1,28 +1,14 @@
 
 <file path=word/document.xml><?xml version="1.0" encoding="utf-8"?>
-<w:document xmlns:wpc="http://schemas.microsoft.com/office/word/2010/wordprocessingCanvas" xmlns:mc="http://schemas.openxmlformats.org/markup-compatibility/2006" xmlns:o="urn:schemas-microsoft-com:office:office" xmlns:r="http://schemas.openxmlformats.org/officeDocument/2006/relationships" xmlns:m="http://schemas.openxmlformats.org/officeDocument/2006/math" xmlns:v="urn:schemas-microsoft-com:vml" xmlns:wp14="http://schemas.microsoft.com/office/word/2010/wordprocessingDrawing" xmlns:wp="http://schemas.openxmlformats.org/drawingml/2006/wordprocessingDrawing" xmlns:w="http://schemas.openxmlformats.org/wordprocessingml/2006/main" xmlns:w14="http://schemas.microsoft.com/office/word/2010/wordml" xmlns:w10="urn:schemas-microsoft-com:office:word" xmlns:w15="http://schemas.microsoft.com/office/word/2012/wordml" xmlns:wpg="http://schemas.microsoft.com/office/word/2010/wordprocessingGroup" xmlns:wpi="http://schemas.microsoft.com/office/word/2010/wordprocessingInk" xmlns:wne="http://schemas.microsoft.com/office/word/2006/wordml" xmlns:wps="http://schemas.microsoft.com/office/word/2010/wordprocessingShape" mc:Ignorable="w14 w15 wp14">
+<w:document xmlns:wpc="http://schemas.microsoft.com/office/word/2010/wordprocessingCanvas" xmlns:cx="http://schemas.microsoft.com/office/drawing/2014/chartex" xmlns:cx1="http://schemas.microsoft.com/office/drawing/2015/9/8/chartex" xmlns:mc="http://schemas.openxmlformats.org/markup-compatibility/2006" xmlns:o="urn:schemas-microsoft-com:office:office" xmlns:r="http://schemas.openxmlformats.org/officeDocument/2006/relationships" xmlns:m="http://schemas.openxmlformats.org/officeDocument/2006/math" xmlns:v="urn:schemas-microsoft-com:vml" xmlns:wp14="http://schemas.microsoft.com/office/word/2010/wordprocessingDrawing" xmlns:wp="http://schemas.openxmlformats.org/drawingml/2006/wordprocessingDrawing" xmlns:w10="urn:schemas-microsoft-com:office:word" xmlns:w="http://schemas.openxmlformats.org/wordprocessingml/2006/main" xmlns:w14="http://schemas.microsoft.com/office/word/2010/wordml" xmlns:w15="http://schemas.microsoft.com/office/word/2012/wordml" xmlns:w16se="http://schemas.microsoft.com/office/word/2015/wordml/symex" xmlns:wpg="http://schemas.microsoft.com/office/word/2010/wordprocessingGroup" xmlns:wpi="http://schemas.microsoft.com/office/word/2010/wordprocessingInk" xmlns:wne="http://schemas.microsoft.com/office/word/2006/wordml" xmlns:wps="http://schemas.microsoft.com/office/word/2010/wordprocessingShape" mc:Ignorable="w14 w15 w16se wp14">
   <w:body>
     <w:tbl>
       <w:tblPr>
-        <w:tblStyle w:val="5"/>
+        <w:tblStyle w:val="Tabelacomgrade"/>
         <w:tblpPr w:leftFromText="141" w:rightFromText="141" w:vertAnchor="page" w:horzAnchor="margin" w:tblpXSpec="center" w:tblpY="901"/>
         <w:tblW w:w="14220" w:type="dxa"/>
-        <w:tblInd w:w="0" w:type="dxa"/>
-        <w:tblBorders>
-          <w:top w:val="single" w:color="auto" w:sz="4" w:space="0"/>
-          <w:left w:val="single" w:color="auto" w:sz="4" w:space="0"/>
-          <w:bottom w:val="single" w:color="auto" w:sz="4" w:space="0"/>
-          <w:right w:val="single" w:color="auto" w:sz="4" w:space="0"/>
-          <w:insideH w:val="single" w:color="auto" w:sz="4" w:space="0"/>
-          <w:insideV w:val="single" w:color="auto" w:sz="4" w:space="0"/>
-        </w:tblBorders>
         <w:tblLayout w:type="fixed"/>
-        <w:tblCellMar>
-          <w:top w:w="0" w:type="dxa"/>
-          <w:left w:w="108" w:type="dxa"/>
-          <w:bottom w:w="0" w:type="dxa"/>
-          <w:right w:w="108" w:type="dxa"/>
-        </w:tblCellMar>
+        <w:tblLook w:val="04A0" w:firstRow="1" w:lastRow="0" w:firstColumn="1" w:lastColumn="0" w:noHBand="0" w:noVBand="1"/>
       </w:tblPr>
       <w:tblGrid>
         <w:gridCol w:w="627"/>
@@ -32,23 +18,6 @@
         <w:gridCol w:w="1987"/>
       </w:tblGrid>
       <w:tr>
-        <w:tblPrEx>
-          <w:tblBorders>
-            <w:top w:val="single" w:color="auto" w:sz="4" w:space="0"/>
-            <w:left w:val="single" w:color="auto" w:sz="4" w:space="0"/>
-            <w:bottom w:val="single" w:color="auto" w:sz="4" w:space="0"/>
-            <w:right w:val="single" w:color="auto" w:sz="4" w:space="0"/>
-            <w:insideH w:val="single" w:color="auto" w:sz="4" w:space="0"/>
-            <w:insideV w:val="single" w:color="auto" w:sz="4" w:space="0"/>
-          </w:tblBorders>
-          <w:tblLayout w:type="fixed"/>
-          <w:tblCellMar>
-            <w:top w:w="0" w:type="dxa"/>
-            <w:left w:w="108" w:type="dxa"/>
-            <w:bottom w:w="0" w:type="dxa"/>
-            <w:right w:w="108" w:type="dxa"/>
-          </w:tblCellMar>
-        </w:tblPrEx>
         <w:tc>
           <w:tcPr>
             <w:tcW w:w="14220" w:type="dxa"/>
@@ -69,29 +38,22 @@
                 <w:sz w:val="30"/>
                 <w:szCs w:val="30"/>
               </w:rPr>
-              <w:t>Confirmação de email</w:t>
-            </w:r>
+              <w:t xml:space="preserve">Confirmação de </w:t>
+            </w:r>
+            <w:proofErr w:type="spellStart"/>
+            <w:r>
+              <w:rPr>
+                <w:b/>
+                <w:sz w:val="30"/>
+                <w:szCs w:val="30"/>
+              </w:rPr>
+              <w:t>email</w:t>
+            </w:r>
+            <w:proofErr w:type="spellEnd"/>
           </w:p>
         </w:tc>
       </w:tr>
       <w:tr>
-        <w:tblPrEx>
-          <w:tblBorders>
-            <w:top w:val="single" w:color="auto" w:sz="4" w:space="0"/>
-            <w:left w:val="single" w:color="auto" w:sz="4" w:space="0"/>
-            <w:bottom w:val="single" w:color="auto" w:sz="4" w:space="0"/>
-            <w:right w:val="single" w:color="auto" w:sz="4" w:space="0"/>
-            <w:insideH w:val="single" w:color="auto" w:sz="4" w:space="0"/>
-            <w:insideV w:val="single" w:color="auto" w:sz="4" w:space="0"/>
-          </w:tblBorders>
-          <w:tblLayout w:type="fixed"/>
-          <w:tblCellMar>
-            <w:top w:w="0" w:type="dxa"/>
-            <w:left w:w="108" w:type="dxa"/>
-            <w:bottom w:w="0" w:type="dxa"/>
-            <w:right w:w="108" w:type="dxa"/>
-          </w:tblCellMar>
-        </w:tblPrEx>
         <w:tc>
           <w:tcPr>
             <w:tcW w:w="627" w:type="dxa"/>
@@ -214,23 +176,6 @@
         </w:tc>
       </w:tr>
       <w:tr>
-        <w:tblPrEx>
-          <w:tblBorders>
-            <w:top w:val="single" w:color="auto" w:sz="4" w:space="0"/>
-            <w:left w:val="single" w:color="auto" w:sz="4" w:space="0"/>
-            <w:bottom w:val="single" w:color="auto" w:sz="4" w:space="0"/>
-            <w:right w:val="single" w:color="auto" w:sz="4" w:space="0"/>
-            <w:insideH w:val="single" w:color="auto" w:sz="4" w:space="0"/>
-            <w:insideV w:val="single" w:color="auto" w:sz="4" w:space="0"/>
-          </w:tblBorders>
-          <w:tblLayout w:type="fixed"/>
-          <w:tblCellMar>
-            <w:top w:w="0" w:type="dxa"/>
-            <w:left w:w="108" w:type="dxa"/>
-            <w:bottom w:w="0" w:type="dxa"/>
-            <w:right w:w="108" w:type="dxa"/>
-          </w:tblCellMar>
-        </w:tblPrEx>
         <w:tc>
           <w:tcPr>
             <w:tcW w:w="627" w:type="dxa"/>
@@ -257,7 +202,7 @@
           </w:tcPr>
           <w:p>
             <w:pPr>
-              <w:pStyle w:val="6"/>
+              <w:pStyle w:val="PargrafodaLista1"/>
               <w:spacing w:after="0" w:line="240" w:lineRule="auto"/>
               <w:ind w:left="360"/>
               <w:jc w:val="both"/>
@@ -269,7 +214,21 @@
               <w:rPr>
                 <w:b/>
               </w:rPr>
-              <w:t xml:space="preserve">Estar na pagina de cadastro de empreendedor </w:t>
+              <w:t xml:space="preserve">Estar na </w:t>
+            </w:r>
+            <w:proofErr w:type="spellStart"/>
+            <w:r>
+              <w:rPr>
+                <w:b/>
+              </w:rPr>
+              <w:t>pagina</w:t>
+            </w:r>
+            <w:proofErr w:type="spellEnd"/>
+            <w:r>
+              <w:rPr>
+                <w:b/>
+              </w:rPr>
+              <w:t xml:space="preserve"> de cadastro de empreendedor </w:t>
             </w:r>
           </w:p>
         </w:tc>
@@ -286,7 +245,21 @@
               <w:rPr>
                 <w:b/>
               </w:rPr>
-              <w:t>Preencher os campos com valores válidos. Cadastrar um empreendedor com um email válido</w:t>
+              <w:t xml:space="preserve">Preencher os campos com valores válidos. Cadastrar um empreendedor com um </w:t>
+            </w:r>
+            <w:proofErr w:type="spellStart"/>
+            <w:r>
+              <w:rPr>
+                <w:b/>
+              </w:rPr>
+              <w:t>email</w:t>
+            </w:r>
+            <w:proofErr w:type="spellEnd"/>
+            <w:r>
+              <w:rPr>
+                <w:b/>
+              </w:rPr>
+              <w:t xml:space="preserve"> válido</w:t>
             </w:r>
           </w:p>
         </w:tc>
@@ -304,7 +277,23 @@
               <w:jc w:val="both"/>
             </w:pPr>
             <w:r>
-              <w:t xml:space="preserve">O cadastro é finalizado e a pagina é redirecionada para confirmação de email, contendo as informações cadastradas. </w:t>
+              <w:t xml:space="preserve">O cadastro é finalizado e a </w:t>
+            </w:r>
+            <w:proofErr w:type="spellStart"/>
+            <w:r>
+              <w:t>pagina</w:t>
+            </w:r>
+            <w:proofErr w:type="spellEnd"/>
+            <w:r>
+              <w:t xml:space="preserve"> é redirecionada para confirmação de </w:t>
+            </w:r>
+            <w:proofErr w:type="spellStart"/>
+            <w:r>
+              <w:t>email</w:t>
+            </w:r>
+            <w:proofErr w:type="spellEnd"/>
+            <w:r>
+              <w:t xml:space="preserve">, contendo as informações cadastradas. </w:t>
             </w:r>
           </w:p>
           <w:p>
@@ -320,9 +309,6 @@
               <w:t>Um e-mail é enviado para o e-mail cadastrado</w:t>
             </w:r>
             <w:r>
-              <w:rPr>
-                <w:lang w:val="pt-BR"/>
-              </w:rPr>
               <w:t>, contendo instruções para confirmação de e-mail</w:t>
             </w:r>
             <w:r>
@@ -354,23 +340,6 @@
         </w:tc>
       </w:tr>
       <w:tr>
-        <w:tblPrEx>
-          <w:tblBorders>
-            <w:top w:val="single" w:color="auto" w:sz="4" w:space="0"/>
-            <w:left w:val="single" w:color="auto" w:sz="4" w:space="0"/>
-            <w:bottom w:val="single" w:color="auto" w:sz="4" w:space="0"/>
-            <w:right w:val="single" w:color="auto" w:sz="4" w:space="0"/>
-            <w:insideH w:val="single" w:color="auto" w:sz="4" w:space="0"/>
-            <w:insideV w:val="single" w:color="auto" w:sz="4" w:space="0"/>
-          </w:tblBorders>
-          <w:tblLayout w:type="fixed"/>
-          <w:tblCellMar>
-            <w:top w:w="0" w:type="dxa"/>
-            <w:left w:w="108" w:type="dxa"/>
-            <w:bottom w:w="0" w:type="dxa"/>
-            <w:right w:w="108" w:type="dxa"/>
-          </w:tblCellMar>
-        </w:tblPrEx>
         <w:tc>
           <w:tcPr>
             <w:tcW w:w="627" w:type="dxa"/>
@@ -381,13 +350,11 @@
               <w:jc w:val="center"/>
               <w:rPr>
                 <w:b/>
-                <w:lang w:val="pt-BR"/>
-              </w:rPr>
-            </w:pPr>
-            <w:r>
-              <w:rPr>
-                <w:b/>
-                <w:lang w:val="pt-BR"/>
+              </w:rPr>
+            </w:pPr>
+            <w:r>
+              <w:rPr>
+                <w:b/>
               </w:rPr>
               <w:t>2</w:t>
             </w:r>
@@ -399,21 +366,25 @@
           </w:tcPr>
           <w:p>
             <w:pPr>
-              <w:pStyle w:val="6"/>
+              <w:pStyle w:val="PargrafodaLista1"/>
               <w:spacing w:after="0" w:line="240" w:lineRule="auto"/>
               <w:ind w:left="360"/>
               <w:jc w:val="both"/>
               <w:rPr>
                 <w:b/>
-                <w:lang w:val="pt-BR"/>
-              </w:rPr>
-            </w:pPr>
-            <w:r>
-              <w:rPr>
-                <w:b/>
-                <w:lang w:val="pt-BR"/>
-              </w:rPr>
-              <w:t>Ter concluído com sucesso o CT 1 e estar visualizando o e-mail recebido</w:t>
+              </w:rPr>
+            </w:pPr>
+            <w:r>
+              <w:rPr>
+                <w:b/>
+              </w:rPr>
+              <w:t>Ter concluído com sucesso o CT 1 e e</w:t>
+            </w:r>
+            <w:r>
+              <w:rPr>
+                <w:b/>
+              </w:rPr>
+              <w:t>star visualizando o e-mail recebido</w:t>
             </w:r>
           </w:p>
         </w:tc>
@@ -433,8 +404,30 @@
               <w:rPr>
                 <w:b/>
               </w:rPr>
-              <w:t>O usuário clica no link exibido no email para confirmação de email</w:t>
-            </w:r>
+              <w:t xml:space="preserve">O usuário clica no link exibido no </w:t>
+            </w:r>
+            <w:proofErr w:type="spellStart"/>
+            <w:r>
+              <w:rPr>
+                <w:b/>
+              </w:rPr>
+              <w:t>email</w:t>
+            </w:r>
+            <w:proofErr w:type="spellEnd"/>
+            <w:r>
+              <w:rPr>
+                <w:b/>
+              </w:rPr>
+              <w:t xml:space="preserve"> para confirmação de </w:t>
+            </w:r>
+            <w:proofErr w:type="spellStart"/>
+            <w:r>
+              <w:rPr>
+                <w:b/>
+              </w:rPr>
+              <w:t>email</w:t>
+            </w:r>
+            <w:proofErr w:type="spellEnd"/>
           </w:p>
         </w:tc>
         <w:tc>
@@ -447,7 +440,23 @@
               <w:jc w:val="both"/>
             </w:pPr>
             <w:r>
-              <w:t>É exibida a página de confirmação de email e o email é confirmado</w:t>
+              <w:t xml:space="preserve">É exibida a página de confirmação de </w:t>
+            </w:r>
+            <w:proofErr w:type="spellStart"/>
+            <w:r>
+              <w:t>email</w:t>
+            </w:r>
+            <w:proofErr w:type="spellEnd"/>
+            <w:r>
+              <w:t xml:space="preserve"> e o </w:t>
+            </w:r>
+            <w:proofErr w:type="spellStart"/>
+            <w:r>
+              <w:t>email</w:t>
+            </w:r>
+            <w:proofErr w:type="spellEnd"/>
+            <w:r>
+              <w:t xml:space="preserve"> é confirmado</w:t>
             </w:r>
           </w:p>
         </w:tc>
@@ -474,23 +483,6 @@
         </w:tc>
       </w:tr>
       <w:tr>
-        <w:tblPrEx>
-          <w:tblBorders>
-            <w:top w:val="single" w:color="auto" w:sz="4" w:space="0"/>
-            <w:left w:val="single" w:color="auto" w:sz="4" w:space="0"/>
-            <w:bottom w:val="single" w:color="auto" w:sz="4" w:space="0"/>
-            <w:right w:val="single" w:color="auto" w:sz="4" w:space="0"/>
-            <w:insideH w:val="single" w:color="auto" w:sz="4" w:space="0"/>
-            <w:insideV w:val="single" w:color="auto" w:sz="4" w:space="0"/>
-          </w:tblBorders>
-          <w:tblLayout w:type="fixed"/>
-          <w:tblCellMar>
-            <w:top w:w="0" w:type="dxa"/>
-            <w:left w:w="108" w:type="dxa"/>
-            <w:bottom w:w="0" w:type="dxa"/>
-            <w:right w:w="108" w:type="dxa"/>
-          </w:tblCellMar>
-        </w:tblPrEx>
         <w:tc>
           <w:tcPr>
             <w:tcW w:w="627" w:type="dxa"/>
@@ -501,13 +493,11 @@
               <w:jc w:val="center"/>
               <w:rPr>
                 <w:b/>
-                <w:lang w:val="pt-BR"/>
-              </w:rPr>
-            </w:pPr>
-            <w:r>
-              <w:rPr>
-                <w:b/>
-                <w:lang w:val="pt-BR"/>
+              </w:rPr>
+            </w:pPr>
+            <w:r>
+              <w:rPr>
+                <w:b/>
               </w:rPr>
               <w:t>3</w:t>
             </w:r>
@@ -519,7 +509,7 @@
           </w:tcPr>
           <w:p>
             <w:pPr>
-              <w:pStyle w:val="6"/>
+              <w:pStyle w:val="PargrafodaLista1"/>
               <w:spacing w:after="0" w:line="240" w:lineRule="auto"/>
               <w:ind w:left="360"/>
               <w:jc w:val="both"/>
@@ -531,7 +521,21 @@
               <w:rPr>
                 <w:b/>
               </w:rPr>
-              <w:t xml:space="preserve">Estar na pagina de cadastro de empreendedor </w:t>
+              <w:t xml:space="preserve">Estar na </w:t>
+            </w:r>
+            <w:proofErr w:type="spellStart"/>
+            <w:r>
+              <w:rPr>
+                <w:b/>
+              </w:rPr>
+              <w:t>pagina</w:t>
+            </w:r>
+            <w:proofErr w:type="spellEnd"/>
+            <w:r>
+              <w:rPr>
+                <w:b/>
+              </w:rPr>
+              <w:t xml:space="preserve"> de cadastro de empreendedor </w:t>
             </w:r>
           </w:p>
         </w:tc>
@@ -548,7 +552,27 @@
               <w:rPr>
                 <w:b/>
               </w:rPr>
-              <w:t>Preencher os campos com valores válidos. Cadastrar um empreendedor com um email válido que já esteja cadastrado para empreendedor</w:t>
+              <w:t xml:space="preserve">Preencher os campos com valores </w:t>
+            </w:r>
+            <w:r>
+              <w:rPr>
+                <w:b/>
+              </w:rPr>
+              <w:t xml:space="preserve">válidos. Cadastrar um empreendedor com um </w:t>
+            </w:r>
+            <w:proofErr w:type="spellStart"/>
+            <w:r>
+              <w:rPr>
+                <w:b/>
+              </w:rPr>
+              <w:t>email</w:t>
+            </w:r>
+            <w:proofErr w:type="spellEnd"/>
+            <w:r>
+              <w:rPr>
+                <w:b/>
+              </w:rPr>
+              <w:t xml:space="preserve"> válido que já esteja cadastrado para empreendedor</w:t>
             </w:r>
           </w:p>
         </w:tc>
@@ -562,7 +586,15 @@
               <w:jc w:val="both"/>
             </w:pPr>
             <w:r>
-              <w:t>O cadastro não é finalizado e um aviso é exibido, afirmando que o email já está cadastrado.</w:t>
+              <w:t xml:space="preserve">O cadastro não é finalizado e um aviso é exibido, afirmando que o </w:t>
+            </w:r>
+            <w:proofErr w:type="spellStart"/>
+            <w:r>
+              <w:t>email</w:t>
+            </w:r>
+            <w:proofErr w:type="spellEnd"/>
+            <w:r>
+              <w:t xml:space="preserve"> já está cadastrado.</w:t>
             </w:r>
           </w:p>
         </w:tc>
@@ -589,23 +621,6 @@
         </w:tc>
       </w:tr>
       <w:tr>
-        <w:tblPrEx>
-          <w:tblBorders>
-            <w:top w:val="single" w:color="auto" w:sz="4" w:space="0"/>
-            <w:left w:val="single" w:color="auto" w:sz="4" w:space="0"/>
-            <w:bottom w:val="single" w:color="auto" w:sz="4" w:space="0"/>
-            <w:right w:val="single" w:color="auto" w:sz="4" w:space="0"/>
-            <w:insideH w:val="single" w:color="auto" w:sz="4" w:space="0"/>
-            <w:insideV w:val="single" w:color="auto" w:sz="4" w:space="0"/>
-          </w:tblBorders>
-          <w:tblLayout w:type="fixed"/>
-          <w:tblCellMar>
-            <w:top w:w="0" w:type="dxa"/>
-            <w:left w:w="108" w:type="dxa"/>
-            <w:bottom w:w="0" w:type="dxa"/>
-            <w:right w:w="108" w:type="dxa"/>
-          </w:tblCellMar>
-        </w:tblPrEx>
         <w:tc>
           <w:tcPr>
             <w:tcW w:w="627" w:type="dxa"/>
@@ -616,13 +631,11 @@
               <w:jc w:val="center"/>
               <w:rPr>
                 <w:b/>
-                <w:lang w:val="pt-BR"/>
-              </w:rPr>
-            </w:pPr>
-            <w:r>
-              <w:rPr>
-                <w:b/>
-                <w:lang w:val="pt-BR"/>
+              </w:rPr>
+            </w:pPr>
+            <w:r>
+              <w:rPr>
+                <w:b/>
               </w:rPr>
               <w:t>4</w:t>
             </w:r>
@@ -634,7 +647,7 @@
           </w:tcPr>
           <w:p>
             <w:pPr>
-              <w:pStyle w:val="6"/>
+              <w:pStyle w:val="PargrafodaLista1"/>
               <w:spacing w:after="0" w:line="240" w:lineRule="auto"/>
               <w:ind w:left="360"/>
               <w:jc w:val="both"/>
@@ -646,7 +659,21 @@
               <w:rPr>
                 <w:b/>
               </w:rPr>
-              <w:t xml:space="preserve">Estar na pagina de cadastro de empreendedor </w:t>
+              <w:t xml:space="preserve">Estar na </w:t>
+            </w:r>
+            <w:proofErr w:type="spellStart"/>
+            <w:r>
+              <w:rPr>
+                <w:b/>
+              </w:rPr>
+              <w:t>pagina</w:t>
+            </w:r>
+            <w:proofErr w:type="spellEnd"/>
+            <w:r>
+              <w:rPr>
+                <w:b/>
+              </w:rPr>
+              <w:t xml:space="preserve"> de cadastro de empreendedor </w:t>
             </w:r>
           </w:p>
         </w:tc>
@@ -666,10 +693,28 @@
               <w:rPr>
                 <w:b/>
               </w:rPr>
-              <w:t xml:space="preserve">Preencher os campos com valores válidos. Cadastrar um empreendedor com um email válido que já esteja cadastrado para gerente de relacionamentos </w:t>
-            </w:r>
-            <w:bookmarkStart w:id="0" w:name="_GoBack"/>
-            <w:bookmarkEnd w:id="0"/>
+              <w:t>Preencher o</w:t>
+            </w:r>
+            <w:r>
+              <w:rPr>
+                <w:b/>
+              </w:rPr>
+              <w:t xml:space="preserve">s campos com valores válidos. Cadastrar um empreendedor com um </w:t>
+            </w:r>
+            <w:proofErr w:type="spellStart"/>
+            <w:r>
+              <w:rPr>
+                <w:b/>
+              </w:rPr>
+              <w:t>email</w:t>
+            </w:r>
+            <w:proofErr w:type="spellEnd"/>
+            <w:r>
+              <w:rPr>
+                <w:b/>
+              </w:rPr>
+              <w:t xml:space="preserve"> válido que já esteja cadastrado para gerente de relacionamentos </w:t>
+            </w:r>
           </w:p>
         </w:tc>
         <w:tc>
@@ -682,7 +727,15 @@
               <w:jc w:val="both"/>
             </w:pPr>
             <w:r>
-              <w:t>O cadastro não é finalizado e um aviso é exibido, afirmando que o email já está cadastrado.</w:t>
+              <w:t xml:space="preserve">O cadastro não é finalizado e um aviso é exibido, afirmando que o </w:t>
+            </w:r>
+            <w:proofErr w:type="spellStart"/>
+            <w:r>
+              <w:t>email</w:t>
+            </w:r>
+            <w:proofErr w:type="spellEnd"/>
+            <w:r>
+              <w:t xml:space="preserve"> já está cadastrado.</w:t>
             </w:r>
           </w:p>
         </w:tc>
@@ -701,31 +754,14 @@
             <w:r>
               <w:rPr>
                 <w:color w:val="FF0000"/>
-                <w:highlight w:val="yellow"/>
-              </w:rPr>
-              <w:t>Não Passou(criado Issue)</w:t>
+                <w:highlight w:val="green"/>
+              </w:rPr>
+              <w:t>Passou</w:t>
             </w:r>
           </w:p>
         </w:tc>
       </w:tr>
       <w:tr>
-        <w:tblPrEx>
-          <w:tblBorders>
-            <w:top w:val="single" w:color="auto" w:sz="4" w:space="0"/>
-            <w:left w:val="single" w:color="auto" w:sz="4" w:space="0"/>
-            <w:bottom w:val="single" w:color="auto" w:sz="4" w:space="0"/>
-            <w:right w:val="single" w:color="auto" w:sz="4" w:space="0"/>
-            <w:insideH w:val="single" w:color="auto" w:sz="4" w:space="0"/>
-            <w:insideV w:val="single" w:color="auto" w:sz="4" w:space="0"/>
-          </w:tblBorders>
-          <w:tblLayout w:type="fixed"/>
-          <w:tblCellMar>
-            <w:top w:w="0" w:type="dxa"/>
-            <w:left w:w="108" w:type="dxa"/>
-            <w:bottom w:w="0" w:type="dxa"/>
-            <w:right w:w="108" w:type="dxa"/>
-          </w:tblCellMar>
-        </w:tblPrEx>
         <w:tc>
           <w:tcPr>
             <w:tcW w:w="627" w:type="dxa"/>
@@ -736,13 +772,11 @@
               <w:jc w:val="center"/>
               <w:rPr>
                 <w:b/>
-                <w:lang w:val="pt-BR"/>
-              </w:rPr>
-            </w:pPr>
-            <w:r>
-              <w:rPr>
-                <w:b/>
-                <w:lang w:val="pt-BR"/>
+              </w:rPr>
+            </w:pPr>
+            <w:r>
+              <w:rPr>
+                <w:b/>
               </w:rPr>
               <w:t>5</w:t>
             </w:r>
@@ -754,7 +788,7 @@
           </w:tcPr>
           <w:p>
             <w:pPr>
-              <w:pStyle w:val="6"/>
+              <w:pStyle w:val="PargrafodaLista1"/>
               <w:spacing w:after="0" w:line="240" w:lineRule="auto"/>
               <w:ind w:left="360"/>
               <w:jc w:val="both"/>
@@ -766,7 +800,21 @@
               <w:rPr>
                 <w:b/>
               </w:rPr>
-              <w:t xml:space="preserve">Estar na pagina de cadastro de empreendedor </w:t>
+              <w:t xml:space="preserve">Estar na </w:t>
+            </w:r>
+            <w:proofErr w:type="spellStart"/>
+            <w:r>
+              <w:rPr>
+                <w:b/>
+              </w:rPr>
+              <w:t>pagina</w:t>
+            </w:r>
+            <w:proofErr w:type="spellEnd"/>
+            <w:r>
+              <w:rPr>
+                <w:b/>
+              </w:rPr>
+              <w:t xml:space="preserve"> de cadastro de empreendedor </w:t>
             </w:r>
           </w:p>
         </w:tc>
@@ -786,7 +834,21 @@
               <w:rPr>
                 <w:b/>
               </w:rPr>
-              <w:t>Preencher os campos com valores válidos. Cadastrar um empreendedor com um email inexistente</w:t>
+              <w:t xml:space="preserve">Preencher os campos com valores válidos. Cadastrar um empreendedor com um </w:t>
+            </w:r>
+            <w:proofErr w:type="spellStart"/>
+            <w:r>
+              <w:rPr>
+                <w:b/>
+              </w:rPr>
+              <w:t>email</w:t>
+            </w:r>
+            <w:proofErr w:type="spellEnd"/>
+            <w:r>
+              <w:rPr>
+                <w:b/>
+              </w:rPr>
+              <w:t xml:space="preserve"> inexistente</w:t>
             </w:r>
           </w:p>
         </w:tc>
@@ -800,7 +862,29 @@
               <w:jc w:val="both"/>
             </w:pPr>
             <w:r>
-              <w:t>O cadastro é finalizado e a pagina é redirecionada para confirmação de email, contendo as informações cadastradas</w:t>
+              <w:t xml:space="preserve">O cadastro é finalizado e a </w:t>
+            </w:r>
+            <w:proofErr w:type="spellStart"/>
+            <w:r>
+              <w:t>pagina</w:t>
+            </w:r>
+            <w:proofErr w:type="spellEnd"/>
+            <w:r>
+              <w:t xml:space="preserve"> é redirecionada para </w:t>
+            </w:r>
+            <w:r>
+              <w:t>confirmação</w:t>
+            </w:r>
+            <w:r>
+              <w:t xml:space="preserve"> de </w:t>
+            </w:r>
+            <w:proofErr w:type="spellStart"/>
+            <w:r>
+              <w:t>email</w:t>
+            </w:r>
+            <w:proofErr w:type="spellEnd"/>
+            <w:r>
+              <w:t>, contendo as informações cadastradas</w:t>
             </w:r>
           </w:p>
         </w:tc>
@@ -821,29 +905,26 @@
                 <w:color w:val="FF0000"/>
                 <w:highlight w:val="green"/>
               </w:rPr>
-              <w:t>Passou</w:t>
+              <w:t>P</w:t>
+            </w:r>
+            <w:r>
+              <w:rPr>
+                <w:color w:val="FF0000"/>
+                <w:highlight w:val="green"/>
+              </w:rPr>
+              <w:t>asso</w:t>
+            </w:r>
+            <w:r>
+              <w:rPr>
+                <w:color w:val="FF0000"/>
+                <w:highlight w:val="green"/>
+              </w:rPr>
+              <w:t>u</w:t>
             </w:r>
           </w:p>
         </w:tc>
       </w:tr>
       <w:tr>
-        <w:tblPrEx>
-          <w:tblBorders>
-            <w:top w:val="single" w:color="auto" w:sz="4" w:space="0"/>
-            <w:left w:val="single" w:color="auto" w:sz="4" w:space="0"/>
-            <w:bottom w:val="single" w:color="auto" w:sz="4" w:space="0"/>
-            <w:right w:val="single" w:color="auto" w:sz="4" w:space="0"/>
-            <w:insideH w:val="single" w:color="auto" w:sz="4" w:space="0"/>
-            <w:insideV w:val="single" w:color="auto" w:sz="4" w:space="0"/>
-          </w:tblBorders>
-          <w:tblLayout w:type="fixed"/>
-          <w:tblCellMar>
-            <w:top w:w="0" w:type="dxa"/>
-            <w:left w:w="108" w:type="dxa"/>
-            <w:bottom w:w="0" w:type="dxa"/>
-            <w:right w:w="108" w:type="dxa"/>
-          </w:tblCellMar>
-        </w:tblPrEx>
         <w:tc>
           <w:tcPr>
             <w:tcW w:w="627" w:type="dxa"/>
@@ -854,13 +935,11 @@
               <w:jc w:val="center"/>
               <w:rPr>
                 <w:b/>
-                <w:lang w:val="pt-BR"/>
-              </w:rPr>
-            </w:pPr>
-            <w:r>
-              <w:rPr>
-                <w:b/>
-                <w:lang w:val="pt-BR"/>
+              </w:rPr>
+            </w:pPr>
+            <w:r>
+              <w:rPr>
+                <w:b/>
               </w:rPr>
               <w:t>6</w:t>
             </w:r>
@@ -872,7 +951,7 @@
           </w:tcPr>
           <w:p>
             <w:pPr>
-              <w:pStyle w:val="6"/>
+              <w:pStyle w:val="PargrafodaLista1"/>
               <w:spacing w:after="0" w:line="240" w:lineRule="auto"/>
               <w:ind w:left="360"/>
               <w:jc w:val="both"/>
@@ -884,8 +963,30 @@
               <w:rPr>
                 <w:b/>
               </w:rPr>
-              <w:t>Estar na pagina de confirmação de email</w:t>
-            </w:r>
+              <w:t xml:space="preserve">Estar na </w:t>
+            </w:r>
+            <w:proofErr w:type="spellStart"/>
+            <w:r>
+              <w:rPr>
+                <w:b/>
+              </w:rPr>
+              <w:t>pagina</w:t>
+            </w:r>
+            <w:proofErr w:type="spellEnd"/>
+            <w:r>
+              <w:rPr>
+                <w:b/>
+              </w:rPr>
+              <w:t xml:space="preserve"> de confirmação de </w:t>
+            </w:r>
+            <w:proofErr w:type="spellStart"/>
+            <w:r>
+              <w:rPr>
+                <w:b/>
+              </w:rPr>
+              <w:t>email</w:t>
+            </w:r>
+            <w:proofErr w:type="spellEnd"/>
           </w:p>
         </w:tc>
         <w:tc>
@@ -904,7 +1005,35 @@
               <w:rPr>
                 <w:b/>
               </w:rPr>
-              <w:t>O empreendedor altera o email cadastrado para um novo email válido e existente</w:t>
+              <w:t xml:space="preserve">O empreendedor altera o </w:t>
+            </w:r>
+            <w:proofErr w:type="spellStart"/>
+            <w:r>
+              <w:rPr>
+                <w:b/>
+              </w:rPr>
+              <w:t>email</w:t>
+            </w:r>
+            <w:proofErr w:type="spellEnd"/>
+            <w:r>
+              <w:rPr>
+                <w:b/>
+              </w:rPr>
+              <w:t xml:space="preserve"> cadastrado para um novo </w:t>
+            </w:r>
+            <w:proofErr w:type="spellStart"/>
+            <w:r>
+              <w:rPr>
+                <w:b/>
+              </w:rPr>
+              <w:t>email</w:t>
+            </w:r>
+            <w:proofErr w:type="spellEnd"/>
+            <w:r>
+              <w:rPr>
+                <w:b/>
+              </w:rPr>
+              <w:t xml:space="preserve"> válido e existente</w:t>
             </w:r>
           </w:p>
         </w:tc>
@@ -922,7 +1051,42 @@
               <w:jc w:val="both"/>
             </w:pPr>
             <w:r>
-              <w:t>O email é alterado, e um email é enviado para o novo email. Uma mensagem de feedback é exibida informando que o email foi atualizado.</w:t>
+              <w:t xml:space="preserve">O </w:t>
+            </w:r>
+            <w:proofErr w:type="spellStart"/>
+            <w:r>
+              <w:t>email</w:t>
+            </w:r>
+            <w:proofErr w:type="spellEnd"/>
+            <w:r>
+              <w:t xml:space="preserve"> é alterado, e um </w:t>
+            </w:r>
+            <w:proofErr w:type="spellStart"/>
+            <w:r>
+              <w:t>email</w:t>
+            </w:r>
+            <w:proofErr w:type="spellEnd"/>
+            <w:r>
+              <w:t xml:space="preserve"> é enviado para o novo </w:t>
+            </w:r>
+            <w:proofErr w:type="spellStart"/>
+            <w:r>
+              <w:t>email</w:t>
+            </w:r>
+            <w:proofErr w:type="spellEnd"/>
+            <w:r>
+              <w:t xml:space="preserve">. Uma mensagem de feedback é exibida informando que o </w:t>
+            </w:r>
+            <w:proofErr w:type="spellStart"/>
+            <w:r>
+              <w:t>email</w:t>
+            </w:r>
+            <w:proofErr w:type="spellEnd"/>
+            <w:r>
+              <w:t xml:space="preserve"> foi </w:t>
+            </w:r>
+            <w:r>
+              <w:t>atualizado.</w:t>
             </w:r>
           </w:p>
           <w:p>
@@ -935,7 +1099,11 @@
               <w:jc w:val="both"/>
             </w:pPr>
             <w:r>
-              <w:t>As informações de cadastro são atualizadas na página</w:t>
+              <w:t xml:space="preserve">As informações de cadastro são </w:t>
+            </w:r>
+            <w:r>
+              <w:lastRenderedPageBreak/>
+              <w:t>atualizadas na página</w:t>
             </w:r>
           </w:p>
         </w:tc>
@@ -956,29 +1124,13 @@
                 <w:color w:val="FF0000"/>
                 <w:highlight w:val="green"/>
               </w:rPr>
+              <w:lastRenderedPageBreak/>
               <w:t>Passou</w:t>
             </w:r>
           </w:p>
         </w:tc>
       </w:tr>
       <w:tr>
-        <w:tblPrEx>
-          <w:tblBorders>
-            <w:top w:val="single" w:color="auto" w:sz="4" w:space="0"/>
-            <w:left w:val="single" w:color="auto" w:sz="4" w:space="0"/>
-            <w:bottom w:val="single" w:color="auto" w:sz="4" w:space="0"/>
-            <w:right w:val="single" w:color="auto" w:sz="4" w:space="0"/>
-            <w:insideH w:val="single" w:color="auto" w:sz="4" w:space="0"/>
-            <w:insideV w:val="single" w:color="auto" w:sz="4" w:space="0"/>
-          </w:tblBorders>
-          <w:tblLayout w:type="fixed"/>
-          <w:tblCellMar>
-            <w:top w:w="0" w:type="dxa"/>
-            <w:left w:w="108" w:type="dxa"/>
-            <w:bottom w:w="0" w:type="dxa"/>
-            <w:right w:w="108" w:type="dxa"/>
-          </w:tblCellMar>
-        </w:tblPrEx>
         <w:tc>
           <w:tcPr>
             <w:tcW w:w="627" w:type="dxa"/>
@@ -989,13 +1141,11 @@
               <w:jc w:val="center"/>
               <w:rPr>
                 <w:b/>
-                <w:lang w:val="pt-BR"/>
-              </w:rPr>
-            </w:pPr>
-            <w:r>
-              <w:rPr>
-                <w:b/>
-                <w:lang w:val="pt-BR"/>
+              </w:rPr>
+            </w:pPr>
+            <w:r>
+              <w:rPr>
+                <w:b/>
               </w:rPr>
               <w:t>7</w:t>
             </w:r>
@@ -1007,7 +1157,7 @@
           </w:tcPr>
           <w:p>
             <w:pPr>
-              <w:pStyle w:val="6"/>
+              <w:pStyle w:val="PargrafodaLista1"/>
               <w:spacing w:after="0" w:line="240" w:lineRule="auto"/>
               <w:ind w:left="360"/>
               <w:jc w:val="both"/>
@@ -1019,8 +1169,30 @@
               <w:rPr>
                 <w:b/>
               </w:rPr>
-              <w:t>Estar na pagina de confirmação de email</w:t>
-            </w:r>
+              <w:t xml:space="preserve">Estar na </w:t>
+            </w:r>
+            <w:proofErr w:type="spellStart"/>
+            <w:r>
+              <w:rPr>
+                <w:b/>
+              </w:rPr>
+              <w:t>pagina</w:t>
+            </w:r>
+            <w:proofErr w:type="spellEnd"/>
+            <w:r>
+              <w:rPr>
+                <w:b/>
+              </w:rPr>
+              <w:t xml:space="preserve"> de confirmação de </w:t>
+            </w:r>
+            <w:proofErr w:type="spellStart"/>
+            <w:r>
+              <w:rPr>
+                <w:b/>
+              </w:rPr>
+              <w:t>email</w:t>
+            </w:r>
+            <w:proofErr w:type="spellEnd"/>
           </w:p>
         </w:tc>
         <w:tc>
@@ -1044,7 +1216,6 @@
             <w:r>
               <w:rPr>
                 <w:b/>
-                <w:lang w:val="pt-BR"/>
               </w:rPr>
               <w:t xml:space="preserve"> tenta</w:t>
             </w:r>
@@ -1057,7 +1228,6 @@
             <w:r>
               <w:rPr>
                 <w:b/>
-                <w:lang w:val="pt-BR"/>
               </w:rPr>
               <w:t>r</w:t>
             </w:r>
@@ -1065,12 +1235,39 @@
               <w:rPr>
                 <w:b/>
               </w:rPr>
-              <w:t xml:space="preserve"> o email cadastrado para um email já</w:t>
-            </w:r>
-            <w:r>
-              <w:rPr>
-                <w:b/>
-                <w:lang w:val="pt-BR"/>
+              <w:t xml:space="preserve"> o </w:t>
+            </w:r>
+            <w:proofErr w:type="spellStart"/>
+            <w:r>
+              <w:rPr>
+                <w:b/>
+              </w:rPr>
+              <w:t>email</w:t>
+            </w:r>
+            <w:proofErr w:type="spellEnd"/>
+            <w:r>
+              <w:rPr>
+                <w:b/>
+              </w:rPr>
+              <w:t xml:space="preserve"> cadastrado para um </w:t>
+            </w:r>
+            <w:proofErr w:type="spellStart"/>
+            <w:r>
+              <w:rPr>
+                <w:b/>
+              </w:rPr>
+              <w:t>email</w:t>
+            </w:r>
+            <w:proofErr w:type="spellEnd"/>
+            <w:r>
+              <w:rPr>
+                <w:b/>
+              </w:rPr>
+              <w:t xml:space="preserve"> já</w:t>
+            </w:r>
+            <w:r>
+              <w:rPr>
+                <w:b/>
               </w:rPr>
               <w:t xml:space="preserve"> </w:t>
             </w:r>
@@ -1096,27 +1293,40 @@
               <w:jc w:val="both"/>
             </w:pPr>
             <w:r>
-              <w:t>A alteração não é concluída, pois o email deve ser único.</w:t>
-            </w:r>
-          </w:p>
-          <w:p>
-            <w:pPr>
-              <w:spacing w:after="0" w:line="240" w:lineRule="auto"/>
-              <w:jc w:val="both"/>
-            </w:pPr>
-          </w:p>
-          <w:p>
-            <w:pPr>
-              <w:spacing w:after="0" w:line="240" w:lineRule="auto"/>
-              <w:jc w:val="both"/>
-            </w:pPr>
-            <w:r>
-              <w:t>2) Uma mensagem de feedback é exibida informando que o email</w:t>
-            </w:r>
-            <w:r>
-              <w:rPr>
-                <w:lang w:val="pt-BR"/>
-              </w:rPr>
+              <w:t xml:space="preserve">A alteração não é concluída, pois o </w:t>
+            </w:r>
+            <w:proofErr w:type="spellStart"/>
+            <w:r>
+              <w:t>email</w:t>
+            </w:r>
+            <w:proofErr w:type="spellEnd"/>
+            <w:r>
+              <w:t xml:space="preserve"> deve ser </w:t>
+            </w:r>
+            <w:r>
+              <w:t>único.</w:t>
+            </w:r>
+          </w:p>
+          <w:p>
+            <w:pPr>
+              <w:spacing w:after="0" w:line="240" w:lineRule="auto"/>
+              <w:jc w:val="both"/>
+            </w:pPr>
+          </w:p>
+          <w:p>
+            <w:pPr>
+              <w:spacing w:after="0" w:line="240" w:lineRule="auto"/>
+              <w:jc w:val="both"/>
+            </w:pPr>
+            <w:r>
+              <w:t xml:space="preserve">2) Uma mensagem de feedback é exibida informando que o </w:t>
+            </w:r>
+            <w:proofErr w:type="spellStart"/>
+            <w:r>
+              <w:t>email</w:t>
+            </w:r>
+            <w:proofErr w:type="spellEnd"/>
+            <w:r>
               <w:t xml:space="preserve"> já está cadastrado</w:t>
             </w:r>
           </w:p>
@@ -1136,31 +1346,14 @@
             <w:r>
               <w:rPr>
                 <w:color w:val="FF0000"/>
-                <w:highlight w:val="green"/>
-              </w:rPr>
-              <w:t>Passou</w:t>
+                <w:highlight w:val="yellow"/>
+              </w:rPr>
+              <w:t>Falhou</w:t>
             </w:r>
           </w:p>
         </w:tc>
       </w:tr>
       <w:tr>
-        <w:tblPrEx>
-          <w:tblBorders>
-            <w:top w:val="single" w:color="auto" w:sz="4" w:space="0"/>
-            <w:left w:val="single" w:color="auto" w:sz="4" w:space="0"/>
-            <w:bottom w:val="single" w:color="auto" w:sz="4" w:space="0"/>
-            <w:right w:val="single" w:color="auto" w:sz="4" w:space="0"/>
-            <w:insideH w:val="single" w:color="auto" w:sz="4" w:space="0"/>
-            <w:insideV w:val="single" w:color="auto" w:sz="4" w:space="0"/>
-          </w:tblBorders>
-          <w:tblLayout w:type="fixed"/>
-          <w:tblCellMar>
-            <w:top w:w="0" w:type="dxa"/>
-            <w:left w:w="108" w:type="dxa"/>
-            <w:bottom w:w="0" w:type="dxa"/>
-            <w:right w:w="108" w:type="dxa"/>
-          </w:tblCellMar>
-        </w:tblPrEx>
         <w:tc>
           <w:tcPr>
             <w:tcW w:w="627" w:type="dxa"/>
@@ -1171,13 +1364,11 @@
               <w:jc w:val="center"/>
               <w:rPr>
                 <w:b/>
-                <w:lang w:val="pt-BR"/>
-              </w:rPr>
-            </w:pPr>
-            <w:r>
-              <w:rPr>
-                <w:b/>
-                <w:lang w:val="pt-BR"/>
+              </w:rPr>
+            </w:pPr>
+            <w:r>
+              <w:rPr>
+                <w:b/>
               </w:rPr>
               <w:t>8</w:t>
             </w:r>
@@ -1189,7 +1380,7 @@
           </w:tcPr>
           <w:p>
             <w:pPr>
-              <w:pStyle w:val="6"/>
+              <w:pStyle w:val="PargrafodaLista1"/>
               <w:spacing w:after="0" w:line="240" w:lineRule="auto"/>
               <w:ind w:left="360"/>
               <w:jc w:val="both"/>
@@ -1201,8 +1392,16 @@
               <w:rPr>
                 <w:b/>
               </w:rPr>
-              <w:t>Estar na página de confirmação de email</w:t>
-            </w:r>
+              <w:t xml:space="preserve">Estar na página de confirmação de </w:t>
+            </w:r>
+            <w:proofErr w:type="spellStart"/>
+            <w:r>
+              <w:rPr>
+                <w:b/>
+              </w:rPr>
+              <w:t>email</w:t>
+            </w:r>
+            <w:proofErr w:type="spellEnd"/>
           </w:p>
         </w:tc>
         <w:tc>
@@ -1235,7 +1434,15 @@
               <w:jc w:val="both"/>
             </w:pPr>
             <w:r>
-              <w:t>O usuário é redirecionado para pagina de login do sistema</w:t>
+              <w:t xml:space="preserve">O usuário é redirecionado para pagina de </w:t>
+            </w:r>
+            <w:proofErr w:type="spellStart"/>
+            <w:r>
+              <w:t>login</w:t>
+            </w:r>
+            <w:proofErr w:type="spellEnd"/>
+            <w:r>
+              <w:t xml:space="preserve"> do sistema</w:t>
             </w:r>
           </w:p>
         </w:tc>
@@ -1262,23 +1469,6 @@
         </w:tc>
       </w:tr>
       <w:tr>
-        <w:tblPrEx>
-          <w:tblBorders>
-            <w:top w:val="single" w:color="auto" w:sz="4" w:space="0"/>
-            <w:left w:val="single" w:color="auto" w:sz="4" w:space="0"/>
-            <w:bottom w:val="single" w:color="auto" w:sz="4" w:space="0"/>
-            <w:right w:val="single" w:color="auto" w:sz="4" w:space="0"/>
-            <w:insideH w:val="single" w:color="auto" w:sz="4" w:space="0"/>
-            <w:insideV w:val="single" w:color="auto" w:sz="4" w:space="0"/>
-          </w:tblBorders>
-          <w:tblLayout w:type="fixed"/>
-          <w:tblCellMar>
-            <w:top w:w="0" w:type="dxa"/>
-            <w:left w:w="108" w:type="dxa"/>
-            <w:bottom w:w="0" w:type="dxa"/>
-            <w:right w:w="108" w:type="dxa"/>
-          </w:tblCellMar>
-        </w:tblPrEx>
         <w:tc>
           <w:tcPr>
             <w:tcW w:w="627" w:type="dxa"/>
@@ -1289,13 +1479,11 @@
               <w:jc w:val="center"/>
               <w:rPr>
                 <w:b/>
-                <w:lang w:val="pt-BR"/>
-              </w:rPr>
-            </w:pPr>
-            <w:r>
-              <w:rPr>
-                <w:b/>
-                <w:lang w:val="pt-BR"/>
+              </w:rPr>
+            </w:pPr>
+            <w:r>
+              <w:rPr>
+                <w:b/>
               </w:rPr>
               <w:t>9</w:t>
             </w:r>
@@ -1307,7 +1495,7 @@
           </w:tcPr>
           <w:p>
             <w:pPr>
-              <w:pStyle w:val="6"/>
+              <w:pStyle w:val="PargrafodaLista1"/>
               <w:spacing w:after="0" w:line="240" w:lineRule="auto"/>
               <w:ind w:left="360"/>
               <w:jc w:val="both"/>
@@ -1319,7 +1507,49 @@
               <w:rPr>
                 <w:b/>
               </w:rPr>
-              <w:t>Estar na pagina de confirmação de email e ter um email válido cadastrado.</w:t>
+              <w:t xml:space="preserve">Estar na </w:t>
+            </w:r>
+            <w:proofErr w:type="spellStart"/>
+            <w:r>
+              <w:rPr>
+                <w:b/>
+              </w:rPr>
+              <w:t>pagina</w:t>
+            </w:r>
+            <w:proofErr w:type="spellEnd"/>
+            <w:r>
+              <w:rPr>
+                <w:b/>
+              </w:rPr>
+              <w:t xml:space="preserve"> de confirmação de </w:t>
+            </w:r>
+            <w:proofErr w:type="spellStart"/>
+            <w:r>
+              <w:rPr>
+                <w:b/>
+              </w:rPr>
+              <w:t>email</w:t>
+            </w:r>
+            <w:proofErr w:type="spellEnd"/>
+            <w:r>
+              <w:rPr>
+                <w:b/>
+              </w:rPr>
+              <w:t xml:space="preserve"> e ter um </w:t>
+            </w:r>
+            <w:proofErr w:type="spellStart"/>
+            <w:r>
+              <w:rPr>
+                <w:b/>
+              </w:rPr>
+              <w:t>email</w:t>
+            </w:r>
+            <w:proofErr w:type="spellEnd"/>
+            <w:r>
+              <w:rPr>
+                <w:b/>
+              </w:rPr>
+              <w:t xml:space="preserve"> válido cadastrado.</w:t>
             </w:r>
           </w:p>
         </w:tc>
@@ -1339,7 +1569,21 @@
               <w:rPr>
                 <w:b/>
               </w:rPr>
-              <w:t xml:space="preserve">O usuário clica em reenviar email </w:t>
+              <w:t xml:space="preserve">O usuário clica em reenviar </w:t>
+            </w:r>
+            <w:proofErr w:type="spellStart"/>
+            <w:r>
+              <w:rPr>
+                <w:b/>
+              </w:rPr>
+              <w:t>email</w:t>
+            </w:r>
+            <w:proofErr w:type="spellEnd"/>
+            <w:r>
+              <w:rPr>
+                <w:b/>
+              </w:rPr>
+              <w:t xml:space="preserve"> </w:t>
             </w:r>
           </w:p>
         </w:tc>
@@ -1353,7 +1597,31 @@
               <w:jc w:val="both"/>
             </w:pPr>
             <w:r>
-              <w:t>Um email é enviado para o email cadastrado e uma mensagem de feedback é exibida informando que o email foi reenviado.</w:t>
+              <w:t xml:space="preserve">Um </w:t>
+            </w:r>
+            <w:proofErr w:type="spellStart"/>
+            <w:r>
+              <w:t>email</w:t>
+            </w:r>
+            <w:proofErr w:type="spellEnd"/>
+            <w:r>
+              <w:t xml:space="preserve"> é enviado para o </w:t>
+            </w:r>
+            <w:proofErr w:type="spellStart"/>
+            <w:r>
+              <w:t>email</w:t>
+            </w:r>
+            <w:proofErr w:type="spellEnd"/>
+            <w:r>
+              <w:t xml:space="preserve"> cadastrado e uma mensagem de feedback é exibida informando que o </w:t>
+            </w:r>
+            <w:proofErr w:type="spellStart"/>
+            <w:r>
+              <w:t>email</w:t>
+            </w:r>
+            <w:proofErr w:type="spellEnd"/>
+            <w:r>
+              <w:t xml:space="preserve"> foi reenviado.</w:t>
             </w:r>
           </w:p>
         </w:tc>
@@ -1380,25 +1648,8 @@
         </w:tc>
       </w:tr>
       <w:tr>
-        <w:tblPrEx>
-          <w:tblBorders>
-            <w:top w:val="single" w:color="auto" w:sz="4" w:space="0"/>
-            <w:left w:val="single" w:color="auto" w:sz="4" w:space="0"/>
-            <w:bottom w:val="single" w:color="auto" w:sz="4" w:space="0"/>
-            <w:right w:val="single" w:color="auto" w:sz="4" w:space="0"/>
-            <w:insideH w:val="single" w:color="auto" w:sz="4" w:space="0"/>
-            <w:insideV w:val="single" w:color="auto" w:sz="4" w:space="0"/>
-          </w:tblBorders>
-          <w:tblLayout w:type="fixed"/>
-          <w:tblCellMar>
-            <w:top w:w="0" w:type="dxa"/>
-            <w:left w:w="108" w:type="dxa"/>
-            <w:bottom w:w="0" w:type="dxa"/>
-            <w:right w:w="108" w:type="dxa"/>
-          </w:tblCellMar>
-        </w:tblPrEx>
         <w:trPr>
-          <w:trHeight w:val="512" w:hRule="atLeast"/>
+          <w:trHeight w:val="512"/>
         </w:trPr>
         <w:tc>
           <w:tcPr>
@@ -1426,7 +1677,7 @@
           </w:tcPr>
           <w:p>
             <w:pPr>
-              <w:pStyle w:val="6"/>
+              <w:pStyle w:val="PargrafodaLista1"/>
               <w:spacing w:after="0" w:line="240" w:lineRule="auto"/>
               <w:ind w:left="360"/>
               <w:jc w:val="both"/>
@@ -1438,8 +1689,36 @@
               <w:rPr>
                 <w:b/>
               </w:rPr>
-              <w:t>Estar na pagina de login</w:t>
-            </w:r>
+              <w:t xml:space="preserve">Estar na </w:t>
+            </w:r>
+            <w:proofErr w:type="spellStart"/>
+            <w:r>
+              <w:rPr>
+                <w:b/>
+              </w:rPr>
+              <w:t>pagina</w:t>
+            </w:r>
+            <w:proofErr w:type="spellEnd"/>
+            <w:r>
+              <w:rPr>
+                <w:b/>
+              </w:rPr>
+              <w:t xml:space="preserve"> de</w:t>
+            </w:r>
+            <w:r>
+              <w:rPr>
+                <w:b/>
+              </w:rPr>
+              <w:t xml:space="preserve"> </w:t>
+            </w:r>
+            <w:proofErr w:type="spellStart"/>
+            <w:r>
+              <w:rPr>
+                <w:b/>
+              </w:rPr>
+              <w:t>login</w:t>
+            </w:r>
+            <w:proofErr w:type="spellEnd"/>
           </w:p>
         </w:tc>
         <w:tc>
@@ -1458,7 +1737,15 @@
               <w:rPr>
                 <w:b/>
               </w:rPr>
-              <w:t>O usuário tenta entrar no sistema com uma conta que ainda não foi confirmada</w:t>
+              <w:t>O usuário tenta entrar no sistema com uma conta que ainda n</w:t>
+            </w:r>
+            <w:bookmarkStart w:id="0" w:name="_GoBack"/>
+            <w:bookmarkEnd w:id="0"/>
+            <w:r>
+              <w:rPr>
+                <w:b/>
+              </w:rPr>
+              <w:t>ão foi confirmada</w:t>
             </w:r>
           </w:p>
         </w:tc>
@@ -1472,8 +1759,13 @@
               <w:jc w:val="both"/>
             </w:pPr>
             <w:r>
-              <w:t>A página é redirecionada para página de confirmação de email</w:t>
-            </w:r>
+              <w:t xml:space="preserve">A página é redirecionada para página de confirmação de </w:t>
+            </w:r>
+            <w:proofErr w:type="spellStart"/>
+            <w:r>
+              <w:t>email</w:t>
+            </w:r>
+            <w:proofErr w:type="spellEnd"/>
           </w:p>
         </w:tc>
         <w:tc>
@@ -1499,23 +1791,6 @@
         </w:tc>
       </w:tr>
       <w:tr>
-        <w:tblPrEx>
-          <w:tblBorders>
-            <w:top w:val="single" w:color="auto" w:sz="4" w:space="0"/>
-            <w:left w:val="single" w:color="auto" w:sz="4" w:space="0"/>
-            <w:bottom w:val="single" w:color="auto" w:sz="4" w:space="0"/>
-            <w:right w:val="single" w:color="auto" w:sz="4" w:space="0"/>
-            <w:insideH w:val="single" w:color="auto" w:sz="4" w:space="0"/>
-            <w:insideV w:val="single" w:color="auto" w:sz="4" w:space="0"/>
-          </w:tblBorders>
-          <w:tblLayout w:type="fixed"/>
-          <w:tblCellMar>
-            <w:top w:w="0" w:type="dxa"/>
-            <w:left w:w="108" w:type="dxa"/>
-            <w:bottom w:w="0" w:type="dxa"/>
-            <w:right w:w="108" w:type="dxa"/>
-          </w:tblCellMar>
-        </w:tblPrEx>
         <w:tc>
           <w:tcPr>
             <w:tcW w:w="627" w:type="dxa"/>
@@ -1551,7 +1826,7 @@
           </w:tcPr>
           <w:p>
             <w:pPr>
-              <w:pStyle w:val="6"/>
+              <w:pStyle w:val="PargrafodaLista1"/>
               <w:spacing w:after="0" w:line="240" w:lineRule="auto"/>
               <w:ind w:left="360"/>
               <w:jc w:val="both"/>
@@ -1563,8 +1838,16 @@
               <w:rPr>
                 <w:b/>
               </w:rPr>
-              <w:t>Estar na página de login</w:t>
-            </w:r>
+              <w:t xml:space="preserve">Estar na página de </w:t>
+            </w:r>
+            <w:proofErr w:type="spellStart"/>
+            <w:r>
+              <w:rPr>
+                <w:b/>
+              </w:rPr>
+              <w:t>login</w:t>
+            </w:r>
+            <w:proofErr w:type="spellEnd"/>
           </w:p>
         </w:tc>
         <w:tc>
@@ -1597,7 +1880,10 @@
               <w:jc w:val="both"/>
             </w:pPr>
             <w:r>
-              <w:t>O usuário acessa o sistema</w:t>
+              <w:t xml:space="preserve">O </w:t>
+            </w:r>
+            <w:r>
+              <w:t>usuário acessa o sistema</w:t>
             </w:r>
           </w:p>
         </w:tc>
@@ -1624,26 +1910,24 @@
         </w:tc>
       </w:tr>
     </w:tbl>
-    <w:p>
-      <w:pPr/>
-    </w:p>
+    <w:p/>
     <w:sectPr>
       <w:pgSz w:w="16838" w:h="11906" w:orient="landscape"/>
       <w:pgMar w:top="1701" w:right="1417" w:bottom="1701" w:left="1417" w:header="708" w:footer="708" w:gutter="0"/>
-      <w:cols w:space="708" w:num="1"/>
-      <w:docGrid w:linePitch="360" w:charSpace="0"/>
+      <w:cols w:space="708"/>
+      <w:docGrid w:linePitch="360"/>
     </w:sectPr>
   </w:body>
 </w:document>
 </file>
 
 <file path=word/numbering.xml><?xml version="1.0" encoding="utf-8"?>
-<w:numbering xmlns:wpc="http://schemas.microsoft.com/office/word/2010/wordprocessingCanvas" xmlns:mc="http://schemas.openxmlformats.org/markup-compatibility/2006" xmlns:o="urn:schemas-microsoft-com:office:office" xmlns:r="http://schemas.openxmlformats.org/officeDocument/2006/relationships" xmlns:m="http://schemas.openxmlformats.org/officeDocument/2006/math" xmlns:v="urn:schemas-microsoft-com:vml" xmlns:wp14="http://schemas.microsoft.com/office/word/2010/wordprocessingDrawing" xmlns:wp="http://schemas.openxmlformats.org/drawingml/2006/wordprocessingDrawing" xmlns:w10="urn:schemas-microsoft-com:office:word" xmlns:w="http://schemas.openxmlformats.org/wordprocessingml/2006/main" xmlns:w14="http://schemas.microsoft.com/office/word/2010/wordml" xmlns:wpg="http://schemas.microsoft.com/office/word/2010/wordprocessingGroup" xmlns:wpi="http://schemas.microsoft.com/office/word/2010/wordprocessingInk" xmlns:wne="http://schemas.microsoft.com/office/word/2006/wordml" xmlns:wps="http://schemas.microsoft.com/office/word/2010/wordprocessingShape" mc:Ignorable="w14 wp14">
-  <w:abstractNum w:abstractNumId="1471014423">
-    <w:nsid w:val="57ADE617"/>
+<w:numbering xmlns:wpc="http://schemas.microsoft.com/office/word/2010/wordprocessingCanvas" xmlns:cx="http://schemas.microsoft.com/office/drawing/2014/chartex" xmlns:cx1="http://schemas.microsoft.com/office/drawing/2015/9/8/chartex" xmlns:mc="http://schemas.openxmlformats.org/markup-compatibility/2006" xmlns:o="urn:schemas-microsoft-com:office:office" xmlns:r="http://schemas.openxmlformats.org/officeDocument/2006/relationships" xmlns:m="http://schemas.openxmlformats.org/officeDocument/2006/math" xmlns:v="urn:schemas-microsoft-com:vml" xmlns:wp14="http://schemas.microsoft.com/office/word/2010/wordprocessingDrawing" xmlns:wp="http://schemas.openxmlformats.org/drawingml/2006/wordprocessingDrawing" xmlns:w10="urn:schemas-microsoft-com:office:word" xmlns:w="http://schemas.openxmlformats.org/wordprocessingml/2006/main" xmlns:w14="http://schemas.microsoft.com/office/word/2010/wordml" xmlns:w15="http://schemas.microsoft.com/office/word/2012/wordml" xmlns:w16se="http://schemas.microsoft.com/office/word/2015/wordml/symex" xmlns:wpg="http://schemas.microsoft.com/office/word/2010/wordprocessingGroup" xmlns:wpi="http://schemas.microsoft.com/office/word/2010/wordprocessingInk" xmlns:wne="http://schemas.microsoft.com/office/word/2006/wordml" xmlns:wps="http://schemas.microsoft.com/office/word/2010/wordprocessingShape" mc:Ignorable="w14 w15 w16se wp14">
+  <w:abstractNum w:abstractNumId="0" w15:restartNumberingAfterBreak="0">
+    <w:nsid w:val="57ADE3A6"/>
     <w:multiLevelType w:val="singleLevel"/>
-    <w:tmpl w:val="57ADE617"/>
-    <w:lvl w:ilvl="0" w:tentative="1">
+    <w:tmpl w:val="57ADE3A6"/>
+    <w:lvl w:ilvl="0">
       <w:start w:val="1"/>
       <w:numFmt w:val="decimal"/>
       <w:suff w:val="space"/>
@@ -1651,11 +1935,11 @@
       <w:lvlJc w:val="left"/>
     </w:lvl>
   </w:abstractNum>
-  <w:abstractNum w:abstractNumId="1471013798">
-    <w:nsid w:val="57ADE3A6"/>
+  <w:abstractNum w:abstractNumId="1" w15:restartNumberingAfterBreak="0">
+    <w:nsid w:val="57ADE5B1"/>
     <w:multiLevelType w:val="singleLevel"/>
-    <w:tmpl w:val="57ADE3A6"/>
-    <w:lvl w:ilvl="0" w:tentative="1">
+    <w:tmpl w:val="57ADE5B1"/>
+    <w:lvl w:ilvl="0">
       <w:start w:val="1"/>
       <w:numFmt w:val="decimal"/>
       <w:suff w:val="space"/>
@@ -1663,11 +1947,11 @@
       <w:lvlJc w:val="left"/>
     </w:lvl>
   </w:abstractNum>
-  <w:abstractNum w:abstractNumId="1471014321">
-    <w:nsid w:val="57ADE5B1"/>
+  <w:abstractNum w:abstractNumId="2" w15:restartNumberingAfterBreak="0">
+    <w:nsid w:val="57ADE617"/>
     <w:multiLevelType w:val="singleLevel"/>
-    <w:tmpl w:val="57ADE5B1"/>
-    <w:lvl w:ilvl="0" w:tentative="1">
+    <w:tmpl w:val="57ADE617"/>
+    <w:lvl w:ilvl="0">
       <w:start w:val="1"/>
       <w:numFmt w:val="decimal"/>
       <w:suff w:val="space"/>
@@ -1676,301 +1960,423 @@
     </w:lvl>
   </w:abstractNum>
   <w:num w:numId="1">
-    <w:abstractNumId w:val="1471014321"/>
+    <w:abstractNumId w:val="1"/>
   </w:num>
   <w:num w:numId="2">
-    <w:abstractNumId w:val="1471013798"/>
+    <w:abstractNumId w:val="0"/>
   </w:num>
   <w:num w:numId="3">
-    <w:abstractNumId w:val="1471014423"/>
+    <w:abstractNumId w:val="2"/>
   </w:num>
 </w:numbering>
 </file>
 
 <file path=word/styles.xml><?xml version="1.0" encoding="utf-8"?>
-<w:styles xmlns:mc="http://schemas.openxmlformats.org/markup-compatibility/2006" xmlns:o="urn:schemas-microsoft-com:office:office" xmlns:r="http://schemas.openxmlformats.org/officeDocument/2006/relationships" xmlns:m="http://schemas.openxmlformats.org/officeDocument/2006/math" xmlns:v="urn:schemas-microsoft-com:vml" xmlns:w="http://schemas.openxmlformats.org/wordprocessingml/2006/main" xmlns:w14="http://schemas.microsoft.com/office/word/2010/wordml" xmlns:w10="urn:schemas-microsoft-com:office:word" xmlns:sl="http://schemas.openxmlformats.org/schemaLibrary/2006/main" mc:Ignorable="w14">
+<w:styles xmlns:mc="http://schemas.openxmlformats.org/markup-compatibility/2006" xmlns:r="http://schemas.openxmlformats.org/officeDocument/2006/relationships" xmlns:w="http://schemas.openxmlformats.org/wordprocessingml/2006/main" xmlns:w14="http://schemas.microsoft.com/office/word/2010/wordml" xmlns:w15="http://schemas.microsoft.com/office/word/2012/wordml" xmlns:w16se="http://schemas.microsoft.com/office/word/2015/wordml/symex" mc:Ignorable="w14 w15 w16se">
   <w:docDefaults>
     <w:rPrDefault>
       <w:rPr>
-        <w:rFonts w:asciiTheme="minorHAnsi" w:hAnsiTheme="minorHAnsi" w:eastAsiaTheme="minorHAnsi" w:cstheme="minorBidi"/>
+        <w:rFonts w:asciiTheme="minorHAnsi" w:eastAsiaTheme="minorHAnsi" w:hAnsiTheme="minorHAnsi" w:cstheme="minorBidi"/>
+        <w:lang w:val="pt-BR" w:eastAsia="pt-BR" w:bidi="ar-SA"/>
       </w:rPr>
     </w:rPrDefault>
+    <w:pPrDefault>
+      <w:pPr>
+        <w:spacing w:after="160" w:line="259" w:lineRule="auto"/>
+      </w:pPr>
+    </w:pPrDefault>
   </w:docDefaults>
-  <w:latentStyles w:count="260" w:defQFormat="0" w:defUnhideWhenUsed="1" w:defSemiHidden="1" w:defUIPriority="99" w:defLockedState="0">
-    <w:lsdException w:qFormat="1" w:unhideWhenUsed="0" w:uiPriority="0" w:semiHidden="0" w:name="Normal"/>
-    <w:lsdException w:qFormat="1" w:unhideWhenUsed="0" w:uiPriority="9" w:semiHidden="0" w:name="heading 1"/>
-    <w:lsdException w:qFormat="1" w:uiPriority="9" w:name="heading 2"/>
-    <w:lsdException w:qFormat="1" w:uiPriority="9" w:name="heading 3"/>
-    <w:lsdException w:qFormat="1" w:uiPriority="9" w:name="heading 4"/>
-    <w:lsdException w:qFormat="1" w:uiPriority="9" w:name="heading 5"/>
-    <w:lsdException w:qFormat="1" w:uiPriority="9" w:name="heading 6"/>
-    <w:lsdException w:qFormat="1" w:uiPriority="9" w:name="heading 7"/>
-    <w:lsdException w:qFormat="1" w:uiPriority="9" w:name="heading 8"/>
-    <w:lsdException w:qFormat="1" w:uiPriority="9" w:name="heading 9"/>
-    <w:lsdException w:uiPriority="99" w:name="index 1"/>
-    <w:lsdException w:uiPriority="99" w:name="index 2"/>
-    <w:lsdException w:uiPriority="99" w:name="index 3"/>
-    <w:lsdException w:uiPriority="99" w:name="index 4"/>
-    <w:lsdException w:uiPriority="99" w:name="index 5"/>
-    <w:lsdException w:uiPriority="99" w:name="index 6"/>
-    <w:lsdException w:uiPriority="99" w:name="index 7"/>
-    <w:lsdException w:uiPriority="99" w:name="index 8"/>
-    <w:lsdException w:uiPriority="99" w:name="index 9"/>
-    <w:lsdException w:uiPriority="39" w:name="toc 1"/>
-    <w:lsdException w:uiPriority="39" w:name="toc 2"/>
-    <w:lsdException w:uiPriority="39" w:name="toc 3"/>
-    <w:lsdException w:uiPriority="39" w:name="toc 4"/>
-    <w:lsdException w:uiPriority="39" w:name="toc 5"/>
-    <w:lsdException w:uiPriority="39" w:name="toc 6"/>
-    <w:lsdException w:uiPriority="39" w:name="toc 7"/>
-    <w:lsdException w:uiPriority="39" w:name="toc 8"/>
-    <w:lsdException w:uiPriority="39" w:name="toc 9"/>
-    <w:lsdException w:uiPriority="99" w:name="Normal Indent"/>
-    <w:lsdException w:uiPriority="99" w:name="footnote text"/>
-    <w:lsdException w:uiPriority="99" w:name="annotation text"/>
-    <w:lsdException w:uiPriority="99" w:name="header"/>
-    <w:lsdException w:uiPriority="99" w:name="footer"/>
-    <w:lsdException w:uiPriority="99" w:name="index heading"/>
-    <w:lsdException w:qFormat="1" w:uiPriority="35" w:name="caption"/>
-    <w:lsdException w:uiPriority="99" w:name="table of figures"/>
-    <w:lsdException w:uiPriority="99" w:name="envelope address"/>
-    <w:lsdException w:uiPriority="99" w:name="envelope return"/>
-    <w:lsdException w:uiPriority="99" w:name="footnote reference"/>
-    <w:lsdException w:uiPriority="99" w:name="annotation reference"/>
-    <w:lsdException w:uiPriority="99" w:name="line number"/>
-    <w:lsdException w:uiPriority="99" w:name="page number"/>
-    <w:lsdException w:uiPriority="99" w:name="endnote reference"/>
-    <w:lsdException w:uiPriority="99" w:name="endnote text"/>
-    <w:lsdException w:uiPriority="99" w:name="table of authorities"/>
-    <w:lsdException w:uiPriority="99" w:name="macro"/>
-    <w:lsdException w:uiPriority="99" w:name="toa heading"/>
-    <w:lsdException w:uiPriority="99" w:name="List"/>
-    <w:lsdException w:uiPriority="99" w:name="List Bullet"/>
-    <w:lsdException w:uiPriority="99" w:name="List Number"/>
-    <w:lsdException w:uiPriority="99" w:name="List 2"/>
-    <w:lsdException w:uiPriority="99" w:name="List 3"/>
-    <w:lsdException w:uiPriority="99" w:name="List 4"/>
-    <w:lsdException w:uiPriority="99" w:name="List 5"/>
-    <w:lsdException w:uiPriority="99" w:name="List Bullet 2"/>
-    <w:lsdException w:uiPriority="99" w:name="List Bullet 3"/>
-    <w:lsdException w:uiPriority="99" w:name="List Bullet 4"/>
-    <w:lsdException w:uiPriority="99" w:name="List Bullet 5"/>
-    <w:lsdException w:uiPriority="99" w:name="List Number 2"/>
-    <w:lsdException w:uiPriority="99" w:name="List Number 3"/>
-    <w:lsdException w:uiPriority="99" w:name="List Number 4"/>
-    <w:lsdException w:uiPriority="99" w:name="List Number 5"/>
-    <w:lsdException w:qFormat="1" w:unhideWhenUsed="0" w:uiPriority="10" w:semiHidden="0" w:name="Title"/>
-    <w:lsdException w:uiPriority="99" w:name="Closing"/>
-    <w:lsdException w:uiPriority="99" w:name="Signature"/>
-    <w:lsdException w:uiPriority="1" w:name="Default Paragraph Font"/>
-    <w:lsdException w:uiPriority="99" w:name="Body Text"/>
-    <w:lsdException w:uiPriority="99" w:name="Body Text Indent"/>
-    <w:lsdException w:uiPriority="99" w:name="List Continue"/>
-    <w:lsdException w:uiPriority="99" w:name="List Continue 2"/>
-    <w:lsdException w:uiPriority="99" w:name="List Continue 3"/>
-    <w:lsdException w:uiPriority="99" w:name="List Continue 4"/>
-    <w:lsdException w:uiPriority="99" w:name="List Continue 5"/>
-    <w:lsdException w:uiPriority="99" w:name="Message Header"/>
-    <w:lsdException w:qFormat="1" w:unhideWhenUsed="0" w:uiPriority="11" w:semiHidden="0" w:name="Subtitle"/>
-    <w:lsdException w:uiPriority="99" w:name="Salutation"/>
-    <w:lsdException w:uiPriority="99" w:name="Date"/>
-    <w:lsdException w:uiPriority="99" w:name="Body Text First Indent"/>
-    <w:lsdException w:uiPriority="99" w:name="Body Text First Indent 2"/>
-    <w:lsdException w:uiPriority="99" w:name="Note Heading"/>
-    <w:lsdException w:uiPriority="99" w:name="Body Text 2"/>
-    <w:lsdException w:uiPriority="99" w:name="Body Text 3"/>
-    <w:lsdException w:uiPriority="99" w:name="Body Text Indent 2"/>
-    <w:lsdException w:uiPriority="99" w:name="Body Text Indent 3"/>
-    <w:lsdException w:uiPriority="99" w:name="Block Text"/>
-    <w:lsdException w:qFormat="1" w:uiPriority="99" w:semiHidden="0" w:name="Hyperlink"/>
-    <w:lsdException w:uiPriority="99" w:name="FollowedHyperlink"/>
-    <w:lsdException w:qFormat="1" w:unhideWhenUsed="0" w:uiPriority="22" w:semiHidden="0" w:name="Strong"/>
-    <w:lsdException w:qFormat="1" w:unhideWhenUsed="0" w:uiPriority="20" w:semiHidden="0" w:name="Emphasis"/>
-    <w:lsdException w:uiPriority="99" w:name="Document Map"/>
-    <w:lsdException w:uiPriority="99" w:name="Plain Text"/>
-    <w:lsdException w:uiPriority="99" w:name="E-mail Signature"/>
-    <w:lsdException w:uiPriority="99" w:name="Normal (Web)"/>
-    <w:lsdException w:uiPriority="99" w:name="HTML Acronym"/>
-    <w:lsdException w:uiPriority="99" w:name="HTML Address"/>
-    <w:lsdException w:uiPriority="99" w:name="HTML Cite"/>
-    <w:lsdException w:uiPriority="99" w:name="HTML Code"/>
-    <w:lsdException w:uiPriority="99" w:name="HTML Definition"/>
-    <w:lsdException w:uiPriority="99" w:name="HTML Keyboard"/>
-    <w:lsdException w:uiPriority="99" w:name="HTML Preformatted"/>
-    <w:lsdException w:uiPriority="99" w:name="HTML Sample"/>
-    <w:lsdException w:uiPriority="99" w:name="HTML Typewriter"/>
-    <w:lsdException w:uiPriority="99" w:name="HTML Variable"/>
-    <w:lsdException w:uiPriority="99" w:name="Normal Table"/>
-    <w:lsdException w:uiPriority="99" w:name="annotation subject"/>
-    <w:lsdException w:uiPriority="99" w:name="Table Simple 1"/>
-    <w:lsdException w:uiPriority="99" w:name="Table Simple 2"/>
-    <w:lsdException w:uiPriority="99" w:name="Table Simple 3"/>
-    <w:lsdException w:uiPriority="99" w:name="Table Classic 1"/>
-    <w:lsdException w:uiPriority="99" w:name="Table Classic 2"/>
-    <w:lsdException w:uiPriority="99" w:name="Table Classic 3"/>
-    <w:lsdException w:uiPriority="99" w:name="Table Classic 4"/>
-    <w:lsdException w:uiPriority="99" w:name="Table Colorful 1"/>
-    <w:lsdException w:uiPriority="99" w:name="Table Colorful 2"/>
-    <w:lsdException w:uiPriority="99" w:name="Table Colorful 3"/>
-    <w:lsdException w:uiPriority="99" w:name="Table Columns 1"/>
-    <w:lsdException w:uiPriority="99" w:name="Table Columns 2"/>
-    <w:lsdException w:uiPriority="99" w:name="Table Columns 3"/>
-    <w:lsdException w:uiPriority="99" w:name="Table Columns 4"/>
-    <w:lsdException w:uiPriority="99" w:name="Table Columns 5"/>
-    <w:lsdException w:uiPriority="99" w:name="Table Grid 1"/>
-    <w:lsdException w:uiPriority="99" w:name="Table Grid 2"/>
-    <w:lsdException w:uiPriority="99" w:name="Table Grid 3"/>
-    <w:lsdException w:uiPriority="99" w:name="Table Grid 4"/>
-    <w:lsdException w:uiPriority="99" w:name="Table Grid 5"/>
-    <w:lsdException w:uiPriority="99" w:name="Table Grid 6"/>
-    <w:lsdException w:uiPriority="99" w:name="Table Grid 7"/>
-    <w:lsdException w:uiPriority="99" w:name="Table Grid 8"/>
-    <w:lsdException w:uiPriority="99" w:name="Table List 1"/>
-    <w:lsdException w:uiPriority="99" w:name="Table List 2"/>
-    <w:lsdException w:uiPriority="99" w:name="Table List 3"/>
-    <w:lsdException w:uiPriority="99" w:name="Table List 4"/>
-    <w:lsdException w:uiPriority="99" w:name="Table List 5"/>
-    <w:lsdException w:uiPriority="99" w:name="Table List 6"/>
-    <w:lsdException w:uiPriority="99" w:name="Table List 7"/>
-    <w:lsdException w:uiPriority="99" w:name="Table List 8"/>
-    <w:lsdException w:uiPriority="99" w:name="Table 3D effects 1"/>
-    <w:lsdException w:uiPriority="99" w:name="Table 3D effects 2"/>
-    <w:lsdException w:uiPriority="99" w:name="Table 3D effects 3"/>
-    <w:lsdException w:uiPriority="99" w:name="Table Contemporary"/>
-    <w:lsdException w:uiPriority="99" w:name="Table Elegant"/>
-    <w:lsdException w:uiPriority="99" w:name="Table Professional"/>
-    <w:lsdException w:uiPriority="99" w:name="Table Subtle 1"/>
-    <w:lsdException w:uiPriority="99" w:name="Table Subtle 2"/>
-    <w:lsdException w:uiPriority="99" w:name="Table Web 1"/>
-    <w:lsdException w:uiPriority="99" w:name="Table Web 2"/>
-    <w:lsdException w:uiPriority="99" w:name="Table Web 3"/>
-    <w:lsdException w:uiPriority="99" w:name="Balloon Text"/>
-    <w:lsdException w:unhideWhenUsed="0" w:uiPriority="39" w:semiHidden="0" w:name="Table Grid"/>
-    <w:lsdException w:uiPriority="99" w:name="Table Theme"/>
-    <w:lsdException w:unhideWhenUsed="0" w:uiPriority="60" w:semiHidden="0" w:name="Light Shading"/>
-    <w:lsdException w:unhideWhenUsed="0" w:uiPriority="61" w:semiHidden="0" w:name="Light List"/>
-    <w:lsdException w:unhideWhenUsed="0" w:uiPriority="62" w:semiHidden="0" w:name="Light Grid"/>
-    <w:lsdException w:unhideWhenUsed="0" w:uiPriority="63" w:semiHidden="0" w:name="Medium Shading 1"/>
-    <w:lsdException w:unhideWhenUsed="0" w:uiPriority="64" w:semiHidden="0" w:name="Medium Shading 2"/>
-    <w:lsdException w:unhideWhenUsed="0" w:uiPriority="65" w:semiHidden="0" w:name="Medium List 1"/>
-    <w:lsdException w:unhideWhenUsed="0" w:uiPriority="66" w:semiHidden="0" w:name="Medium List 2"/>
-    <w:lsdException w:unhideWhenUsed="0" w:uiPriority="67" w:semiHidden="0" w:name="Medium Grid 1"/>
-    <w:lsdException w:unhideWhenUsed="0" w:uiPriority="68" w:semiHidden="0" w:name="Medium Grid 2"/>
-    <w:lsdException w:unhideWhenUsed="0" w:uiPriority="69" w:semiHidden="0" w:name="Medium Grid 3"/>
-    <w:lsdException w:unhideWhenUsed="0" w:uiPriority="70" w:semiHidden="0" w:name="Dark List"/>
-    <w:lsdException w:unhideWhenUsed="0" w:uiPriority="71" w:semiHidden="0" w:name="Colorful Shading"/>
-    <w:lsdException w:unhideWhenUsed="0" w:uiPriority="72" w:semiHidden="0" w:name="Colorful List"/>
-    <w:lsdException w:unhideWhenUsed="0" w:uiPriority="73" w:semiHidden="0" w:name="Colorful Grid"/>
-    <w:lsdException w:unhideWhenUsed="0" w:uiPriority="60" w:semiHidden="0" w:name="Light Shading Accent 1"/>
-    <w:lsdException w:unhideWhenUsed="0" w:uiPriority="61" w:semiHidden="0" w:name="Light List Accent 1"/>
-    <w:lsdException w:unhideWhenUsed="0" w:uiPriority="62" w:semiHidden="0" w:name="Light Grid Accent 1"/>
-    <w:lsdException w:unhideWhenUsed="0" w:uiPriority="63" w:semiHidden="0" w:name="Medium Shading 1 Accent 1"/>
-    <w:lsdException w:unhideWhenUsed="0" w:uiPriority="64" w:semiHidden="0" w:name="Medium Shading 2 Accent 1"/>
-    <w:lsdException w:unhideWhenUsed="0" w:uiPriority="65" w:semiHidden="0" w:name="Medium List 1 Accent 1"/>
-    <w:lsdException w:unhideWhenUsed="0" w:uiPriority="66" w:semiHidden="0" w:name="Medium List 2 Accent 1"/>
-    <w:lsdException w:unhideWhenUsed="0" w:uiPriority="67" w:semiHidden="0" w:name="Medium Grid 1 Accent 1"/>
-    <w:lsdException w:unhideWhenUsed="0" w:uiPriority="68" w:semiHidden="0" w:name="Medium Grid 2 Accent 1"/>
-    <w:lsdException w:unhideWhenUsed="0" w:uiPriority="69" w:semiHidden="0" w:name="Medium Grid 3 Accent 1"/>
-    <w:lsdException w:unhideWhenUsed="0" w:uiPriority="70" w:semiHidden="0" w:name="Dark List Accent 1"/>
-    <w:lsdException w:unhideWhenUsed="0" w:uiPriority="71" w:semiHidden="0" w:name="Colorful Shading Accent 1"/>
-    <w:lsdException w:unhideWhenUsed="0" w:uiPriority="72" w:semiHidden="0" w:name="Colorful List Accent 1"/>
-    <w:lsdException w:unhideWhenUsed="0" w:uiPriority="73" w:semiHidden="0" w:name="Colorful Grid Accent 1"/>
-    <w:lsdException w:unhideWhenUsed="0" w:uiPriority="60" w:semiHidden="0" w:name="Light Shading Accent 2"/>
-    <w:lsdException w:unhideWhenUsed="0" w:uiPriority="61" w:semiHidden="0" w:name="Light List Accent 2"/>
-    <w:lsdException w:unhideWhenUsed="0" w:uiPriority="62" w:semiHidden="0" w:name="Light Grid Accent 2"/>
-    <w:lsdException w:unhideWhenUsed="0" w:uiPriority="63" w:semiHidden="0" w:name="Medium Shading 1 Accent 2"/>
-    <w:lsdException w:unhideWhenUsed="0" w:uiPriority="64" w:semiHidden="0" w:name="Medium Shading 2 Accent 2"/>
-    <w:lsdException w:unhideWhenUsed="0" w:uiPriority="65" w:semiHidden="0" w:name="Medium List 1 Accent 2"/>
-    <w:lsdException w:unhideWhenUsed="0" w:uiPriority="66" w:semiHidden="0" w:name="Medium List 2 Accent 2"/>
-    <w:lsdException w:unhideWhenUsed="0" w:uiPriority="67" w:semiHidden="0" w:name="Medium Grid 1 Accent 2"/>
-    <w:lsdException w:unhideWhenUsed="0" w:uiPriority="68" w:semiHidden="0" w:name="Medium Grid 2 Accent 2"/>
-    <w:lsdException w:unhideWhenUsed="0" w:uiPriority="69" w:semiHidden="0" w:name="Medium Grid 3 Accent 2"/>
-    <w:lsdException w:unhideWhenUsed="0" w:uiPriority="70" w:semiHidden="0" w:name="Dark List Accent 2"/>
-    <w:lsdException w:unhideWhenUsed="0" w:uiPriority="71" w:semiHidden="0" w:name="Colorful Shading Accent 2"/>
-    <w:lsdException w:unhideWhenUsed="0" w:uiPriority="72" w:semiHidden="0" w:name="Colorful List Accent 2"/>
-    <w:lsdException w:unhideWhenUsed="0" w:uiPriority="73" w:semiHidden="0" w:name="Colorful Grid Accent 2"/>
-    <w:lsdException w:unhideWhenUsed="0" w:uiPriority="60" w:semiHidden="0" w:name="Light Shading Accent 3"/>
-    <w:lsdException w:unhideWhenUsed="0" w:uiPriority="61" w:semiHidden="0" w:name="Light List Accent 3"/>
-    <w:lsdException w:unhideWhenUsed="0" w:uiPriority="62" w:semiHidden="0" w:name="Light Grid Accent 3"/>
-    <w:lsdException w:unhideWhenUsed="0" w:uiPriority="63" w:semiHidden="0" w:name="Medium Shading 1 Accent 3"/>
-    <w:lsdException w:unhideWhenUsed="0" w:uiPriority="64" w:semiHidden="0" w:name="Medium Shading 2 Accent 3"/>
-    <w:lsdException w:unhideWhenUsed="0" w:uiPriority="65" w:semiHidden="0" w:name="Medium List 1 Accent 3"/>
-    <w:lsdException w:unhideWhenUsed="0" w:uiPriority="66" w:semiHidden="0" w:name="Medium List 2 Accent 3"/>
-    <w:lsdException w:unhideWhenUsed="0" w:uiPriority="67" w:semiHidden="0" w:name="Medium Grid 1 Accent 3"/>
-    <w:lsdException w:unhideWhenUsed="0" w:uiPriority="68" w:semiHidden="0" w:name="Medium Grid 2 Accent 3"/>
-    <w:lsdException w:unhideWhenUsed="0" w:uiPriority="69" w:semiHidden="0" w:name="Medium Grid 3 Accent 3"/>
-    <w:lsdException w:unhideWhenUsed="0" w:uiPriority="70" w:semiHidden="0" w:name="Dark List Accent 3"/>
-    <w:lsdException w:unhideWhenUsed="0" w:uiPriority="71" w:semiHidden="0" w:name="Colorful Shading Accent 3"/>
-    <w:lsdException w:unhideWhenUsed="0" w:uiPriority="72" w:semiHidden="0" w:name="Colorful List Accent 3"/>
-    <w:lsdException w:unhideWhenUsed="0" w:uiPriority="73" w:semiHidden="0" w:name="Colorful Grid Accent 3"/>
-    <w:lsdException w:unhideWhenUsed="0" w:uiPriority="60" w:semiHidden="0" w:name="Light Shading Accent 4"/>
-    <w:lsdException w:unhideWhenUsed="0" w:uiPriority="61" w:semiHidden="0" w:name="Light List Accent 4"/>
-    <w:lsdException w:unhideWhenUsed="0" w:uiPriority="62" w:semiHidden="0" w:name="Light Grid Accent 4"/>
-    <w:lsdException w:unhideWhenUsed="0" w:uiPriority="63" w:semiHidden="0" w:name="Medium Shading 1 Accent 4"/>
-    <w:lsdException w:unhideWhenUsed="0" w:uiPriority="64" w:semiHidden="0" w:name="Medium Shading 2 Accent 4"/>
-    <w:lsdException w:unhideWhenUsed="0" w:uiPriority="65" w:semiHidden="0" w:name="Medium List 1 Accent 4"/>
-    <w:lsdException w:unhideWhenUsed="0" w:uiPriority="66" w:semiHidden="0" w:name="Medium List 2 Accent 4"/>
-    <w:lsdException w:unhideWhenUsed="0" w:uiPriority="67" w:semiHidden="0" w:name="Medium Grid 1 Accent 4"/>
-    <w:lsdException w:unhideWhenUsed="0" w:uiPriority="68" w:semiHidden="0" w:name="Medium Grid 2 Accent 4"/>
-    <w:lsdException w:unhideWhenUsed="0" w:uiPriority="69" w:semiHidden="0" w:name="Medium Grid 3 Accent 4"/>
-    <w:lsdException w:unhideWhenUsed="0" w:uiPriority="70" w:semiHidden="0" w:name="Dark List Accent 4"/>
-    <w:lsdException w:unhideWhenUsed="0" w:uiPriority="71" w:semiHidden="0" w:name="Colorful Shading Accent 4"/>
-    <w:lsdException w:unhideWhenUsed="0" w:uiPriority="72" w:semiHidden="0" w:name="Colorful List Accent 4"/>
-    <w:lsdException w:unhideWhenUsed="0" w:uiPriority="73" w:semiHidden="0" w:name="Colorful Grid Accent 4"/>
-    <w:lsdException w:unhideWhenUsed="0" w:uiPriority="60" w:semiHidden="0" w:name="Light Shading Accent 5"/>
-    <w:lsdException w:unhideWhenUsed="0" w:uiPriority="61" w:semiHidden="0" w:name="Light List Accent 5"/>
-    <w:lsdException w:unhideWhenUsed="0" w:uiPriority="62" w:semiHidden="0" w:name="Light Grid Accent 5"/>
-    <w:lsdException w:unhideWhenUsed="0" w:uiPriority="63" w:semiHidden="0" w:name="Medium Shading 1 Accent 5"/>
-    <w:lsdException w:unhideWhenUsed="0" w:uiPriority="64" w:semiHidden="0" w:name="Medium Shading 2 Accent 5"/>
-    <w:lsdException w:unhideWhenUsed="0" w:uiPriority="65" w:semiHidden="0" w:name="Medium List 1 Accent 5"/>
-    <w:lsdException w:unhideWhenUsed="0" w:uiPriority="66" w:semiHidden="0" w:name="Medium List 2 Accent 5"/>
-    <w:lsdException w:unhideWhenUsed="0" w:uiPriority="67" w:semiHidden="0" w:name="Medium Grid 1 Accent 5"/>
-    <w:lsdException w:unhideWhenUsed="0" w:uiPriority="68" w:semiHidden="0" w:name="Medium Grid 2 Accent 5"/>
-    <w:lsdException w:unhideWhenUsed="0" w:uiPriority="69" w:semiHidden="0" w:name="Medium Grid 3 Accent 5"/>
-    <w:lsdException w:unhideWhenUsed="0" w:uiPriority="70" w:semiHidden="0" w:name="Dark List Accent 5"/>
-    <w:lsdException w:unhideWhenUsed="0" w:uiPriority="71" w:semiHidden="0" w:name="Colorful Shading Accent 5"/>
-    <w:lsdException w:unhideWhenUsed="0" w:uiPriority="72" w:semiHidden="0" w:name="Colorful List Accent 5"/>
-    <w:lsdException w:unhideWhenUsed="0" w:uiPriority="73" w:semiHidden="0" w:name="Colorful Grid Accent 5"/>
-    <w:lsdException w:unhideWhenUsed="0" w:uiPriority="60" w:semiHidden="0" w:name="Light Shading Accent 6"/>
-    <w:lsdException w:unhideWhenUsed="0" w:uiPriority="61" w:semiHidden="0" w:name="Light List Accent 6"/>
-    <w:lsdException w:unhideWhenUsed="0" w:uiPriority="62" w:semiHidden="0" w:name="Light Grid Accent 6"/>
-    <w:lsdException w:unhideWhenUsed="0" w:uiPriority="63" w:semiHidden="0" w:name="Medium Shading 1 Accent 6"/>
-    <w:lsdException w:unhideWhenUsed="0" w:uiPriority="64" w:semiHidden="0" w:name="Medium Shading 2 Accent 6"/>
-    <w:lsdException w:unhideWhenUsed="0" w:uiPriority="65" w:semiHidden="0" w:name="Medium List 1 Accent 6"/>
-    <w:lsdException w:unhideWhenUsed="0" w:uiPriority="66" w:semiHidden="0" w:name="Medium List 2 Accent 6"/>
-    <w:lsdException w:unhideWhenUsed="0" w:uiPriority="67" w:semiHidden="0" w:name="Medium Grid 1 Accent 6"/>
-    <w:lsdException w:unhideWhenUsed="0" w:uiPriority="68" w:semiHidden="0" w:name="Medium Grid 2 Accent 6"/>
-    <w:lsdException w:unhideWhenUsed="0" w:uiPriority="69" w:semiHidden="0" w:name="Medium Grid 3 Accent 6"/>
-    <w:lsdException w:unhideWhenUsed="0" w:uiPriority="70" w:semiHidden="0" w:name="Dark List Accent 6"/>
-    <w:lsdException w:unhideWhenUsed="0" w:uiPriority="71" w:semiHidden="0" w:name="Colorful Shading Accent 6"/>
-    <w:lsdException w:unhideWhenUsed="0" w:uiPriority="72" w:semiHidden="0" w:name="Colorful List Accent 6"/>
-    <w:lsdException w:unhideWhenUsed="0" w:uiPriority="73" w:semiHidden="0" w:name="Colorful Grid Accent 6"/>
+  <w:latentStyles w:defLockedState="0" w:defUIPriority="99" w:defSemiHidden="0" w:defUnhideWhenUsed="0" w:defQFormat="0" w:count="371">
+    <w:lsdException w:name="Normal" w:uiPriority="0" w:qFormat="1"/>
+    <w:lsdException w:name="heading 1" w:uiPriority="9" w:qFormat="1"/>
+    <w:lsdException w:name="heading 2" w:semiHidden="1" w:uiPriority="9" w:unhideWhenUsed="1" w:qFormat="1"/>
+    <w:lsdException w:name="heading 3" w:semiHidden="1" w:uiPriority="9" w:unhideWhenUsed="1" w:qFormat="1"/>
+    <w:lsdException w:name="heading 4" w:semiHidden="1" w:uiPriority="9" w:unhideWhenUsed="1" w:qFormat="1"/>
+    <w:lsdException w:name="heading 5" w:semiHidden="1" w:uiPriority="9" w:unhideWhenUsed="1" w:qFormat="1"/>
+    <w:lsdException w:name="heading 6" w:semiHidden="1" w:uiPriority="9" w:unhideWhenUsed="1" w:qFormat="1"/>
+    <w:lsdException w:name="heading 7" w:semiHidden="1" w:uiPriority="9" w:unhideWhenUsed="1" w:qFormat="1"/>
+    <w:lsdException w:name="heading 8" w:semiHidden="1" w:uiPriority="9" w:unhideWhenUsed="1" w:qFormat="1"/>
+    <w:lsdException w:name="heading 9" w:semiHidden="1" w:uiPriority="9" w:unhideWhenUsed="1" w:qFormat="1"/>
+    <w:lsdException w:name="index 1" w:semiHidden="1" w:unhideWhenUsed="1"/>
+    <w:lsdException w:name="index 2" w:semiHidden="1" w:unhideWhenUsed="1"/>
+    <w:lsdException w:name="index 3" w:semiHidden="1" w:unhideWhenUsed="1"/>
+    <w:lsdException w:name="index 4" w:semiHidden="1" w:unhideWhenUsed="1"/>
+    <w:lsdException w:name="index 5" w:semiHidden="1" w:unhideWhenUsed="1"/>
+    <w:lsdException w:name="index 6" w:semiHidden="1" w:unhideWhenUsed="1"/>
+    <w:lsdException w:name="index 7" w:semiHidden="1" w:unhideWhenUsed="1"/>
+    <w:lsdException w:name="index 8" w:semiHidden="1" w:unhideWhenUsed="1"/>
+    <w:lsdException w:name="index 9" w:semiHidden="1" w:unhideWhenUsed="1"/>
+    <w:lsdException w:name="toc 1" w:semiHidden="1" w:uiPriority="39" w:unhideWhenUsed="1"/>
+    <w:lsdException w:name="toc 2" w:semiHidden="1" w:uiPriority="39" w:unhideWhenUsed="1"/>
+    <w:lsdException w:name="toc 3" w:semiHidden="1" w:uiPriority="39" w:unhideWhenUsed="1"/>
+    <w:lsdException w:name="toc 4" w:semiHidden="1" w:uiPriority="39" w:unhideWhenUsed="1"/>
+    <w:lsdException w:name="toc 5" w:semiHidden="1" w:uiPriority="39" w:unhideWhenUsed="1"/>
+    <w:lsdException w:name="toc 6" w:semiHidden="1" w:uiPriority="39" w:unhideWhenUsed="1"/>
+    <w:lsdException w:name="toc 7" w:semiHidden="1" w:uiPriority="39" w:unhideWhenUsed="1"/>
+    <w:lsdException w:name="toc 8" w:semiHidden="1" w:uiPriority="39" w:unhideWhenUsed="1"/>
+    <w:lsdException w:name="toc 9" w:semiHidden="1" w:uiPriority="39" w:unhideWhenUsed="1"/>
+    <w:lsdException w:name="Normal Indent" w:semiHidden="1" w:unhideWhenUsed="1"/>
+    <w:lsdException w:name="footnote text" w:semiHidden="1" w:unhideWhenUsed="1"/>
+    <w:lsdException w:name="annotation text" w:semiHidden="1" w:unhideWhenUsed="1"/>
+    <w:lsdException w:name="header" w:semiHidden="1" w:unhideWhenUsed="1"/>
+    <w:lsdException w:name="footer" w:semiHidden="1" w:unhideWhenUsed="1"/>
+    <w:lsdException w:name="index heading" w:semiHidden="1" w:unhideWhenUsed="1"/>
+    <w:lsdException w:name="caption" w:semiHidden="1" w:uiPriority="35" w:unhideWhenUsed="1" w:qFormat="1"/>
+    <w:lsdException w:name="table of figures" w:semiHidden="1" w:unhideWhenUsed="1"/>
+    <w:lsdException w:name="envelope address" w:semiHidden="1" w:unhideWhenUsed="1"/>
+    <w:lsdException w:name="envelope return" w:semiHidden="1" w:unhideWhenUsed="1"/>
+    <w:lsdException w:name="footnote reference" w:semiHidden="1" w:unhideWhenUsed="1"/>
+    <w:lsdException w:name="annotation reference" w:semiHidden="1" w:unhideWhenUsed="1"/>
+    <w:lsdException w:name="line number" w:semiHidden="1" w:unhideWhenUsed="1"/>
+    <w:lsdException w:name="page number" w:semiHidden="1" w:unhideWhenUsed="1"/>
+    <w:lsdException w:name="endnote reference" w:semiHidden="1" w:unhideWhenUsed="1"/>
+    <w:lsdException w:name="endnote text" w:semiHidden="1" w:unhideWhenUsed="1"/>
+    <w:lsdException w:name="table of authorities" w:semiHidden="1" w:unhideWhenUsed="1"/>
+    <w:lsdException w:name="macro" w:semiHidden="1" w:unhideWhenUsed="1"/>
+    <w:lsdException w:name="toa heading" w:semiHidden="1" w:unhideWhenUsed="1"/>
+    <w:lsdException w:name="List" w:semiHidden="1" w:unhideWhenUsed="1"/>
+    <w:lsdException w:name="List Bullet" w:semiHidden="1" w:unhideWhenUsed="1"/>
+    <w:lsdException w:name="List Number" w:semiHidden="1" w:unhideWhenUsed="1"/>
+    <w:lsdException w:name="List 2" w:semiHidden="1" w:unhideWhenUsed="1"/>
+    <w:lsdException w:name="List 3" w:semiHidden="1" w:unhideWhenUsed="1"/>
+    <w:lsdException w:name="List 4" w:semiHidden="1" w:unhideWhenUsed="1"/>
+    <w:lsdException w:name="List 5" w:semiHidden="1" w:unhideWhenUsed="1"/>
+    <w:lsdException w:name="List Bullet 2" w:semiHidden="1" w:unhideWhenUsed="1"/>
+    <w:lsdException w:name="List Bullet 3" w:semiHidden="1" w:unhideWhenUsed="1"/>
+    <w:lsdException w:name="List Bullet 4" w:semiHidden="1" w:unhideWhenUsed="1"/>
+    <w:lsdException w:name="List Bullet 5" w:semiHidden="1" w:unhideWhenUsed="1"/>
+    <w:lsdException w:name="List Number 2" w:semiHidden="1" w:unhideWhenUsed="1"/>
+    <w:lsdException w:name="List Number 3" w:semiHidden="1" w:unhideWhenUsed="1"/>
+    <w:lsdException w:name="List Number 4" w:semiHidden="1" w:unhideWhenUsed="1"/>
+    <w:lsdException w:name="List Number 5" w:semiHidden="1" w:unhideWhenUsed="1"/>
+    <w:lsdException w:name="Title" w:uiPriority="10" w:qFormat="1"/>
+    <w:lsdException w:name="Closing" w:semiHidden="1" w:unhideWhenUsed="1"/>
+    <w:lsdException w:name="Signature" w:semiHidden="1" w:unhideWhenUsed="1"/>
+    <w:lsdException w:name="Default Paragraph Font" w:semiHidden="1" w:uiPriority="1" w:unhideWhenUsed="1"/>
+    <w:lsdException w:name="Body Text" w:semiHidden="1" w:unhideWhenUsed="1"/>
+    <w:lsdException w:name="Body Text Indent" w:semiHidden="1" w:unhideWhenUsed="1"/>
+    <w:lsdException w:name="List Continue" w:semiHidden="1" w:unhideWhenUsed="1"/>
+    <w:lsdException w:name="List Continue 2" w:semiHidden="1" w:unhideWhenUsed="1"/>
+    <w:lsdException w:name="List Continue 3" w:semiHidden="1" w:unhideWhenUsed="1"/>
+    <w:lsdException w:name="List Continue 4" w:semiHidden="1" w:unhideWhenUsed="1"/>
+    <w:lsdException w:name="List Continue 5" w:semiHidden="1" w:unhideWhenUsed="1"/>
+    <w:lsdException w:name="Message Header" w:semiHidden="1" w:unhideWhenUsed="1"/>
+    <w:lsdException w:name="Subtitle" w:uiPriority="11" w:qFormat="1"/>
+    <w:lsdException w:name="Salutation" w:semiHidden="1" w:unhideWhenUsed="1"/>
+    <w:lsdException w:name="Date" w:semiHidden="1" w:unhideWhenUsed="1"/>
+    <w:lsdException w:name="Body Text First Indent" w:semiHidden="1" w:unhideWhenUsed="1"/>
+    <w:lsdException w:name="Body Text First Indent 2" w:semiHidden="1" w:unhideWhenUsed="1"/>
+    <w:lsdException w:name="Note Heading" w:semiHidden="1" w:unhideWhenUsed="1"/>
+    <w:lsdException w:name="Body Text 2" w:semiHidden="1" w:unhideWhenUsed="1"/>
+    <w:lsdException w:name="Body Text 3" w:semiHidden="1" w:unhideWhenUsed="1"/>
+    <w:lsdException w:name="Body Text Indent 2" w:semiHidden="1" w:unhideWhenUsed="1"/>
+    <w:lsdException w:name="Body Text Indent 3" w:semiHidden="1" w:unhideWhenUsed="1"/>
+    <w:lsdException w:name="Block Text" w:semiHidden="1" w:unhideWhenUsed="1"/>
+    <w:lsdException w:name="Hyperlink" w:unhideWhenUsed="1" w:qFormat="1"/>
+    <w:lsdException w:name="FollowedHyperlink" w:semiHidden="1" w:unhideWhenUsed="1"/>
+    <w:lsdException w:name="Strong" w:uiPriority="22" w:qFormat="1"/>
+    <w:lsdException w:name="Emphasis" w:uiPriority="20" w:qFormat="1"/>
+    <w:lsdException w:name="Document Map" w:semiHidden="1" w:unhideWhenUsed="1"/>
+    <w:lsdException w:name="Plain Text" w:semiHidden="1" w:unhideWhenUsed="1"/>
+    <w:lsdException w:name="E-mail Signature" w:semiHidden="1" w:unhideWhenUsed="1"/>
+    <w:lsdException w:name="HTML Top of Form" w:semiHidden="1" w:unhideWhenUsed="1"/>
+    <w:lsdException w:name="HTML Bottom of Form" w:semiHidden="1" w:unhideWhenUsed="1"/>
+    <w:lsdException w:name="Normal (Web)" w:semiHidden="1" w:unhideWhenUsed="1"/>
+    <w:lsdException w:name="HTML Acronym" w:semiHidden="1" w:unhideWhenUsed="1"/>
+    <w:lsdException w:name="HTML Address" w:semiHidden="1" w:unhideWhenUsed="1"/>
+    <w:lsdException w:name="HTML Cite" w:semiHidden="1" w:unhideWhenUsed="1"/>
+    <w:lsdException w:name="HTML Code" w:semiHidden="1" w:unhideWhenUsed="1"/>
+    <w:lsdException w:name="HTML Definition" w:semiHidden="1" w:unhideWhenUsed="1"/>
+    <w:lsdException w:name="HTML Keyboard" w:semiHidden="1" w:unhideWhenUsed="1"/>
+    <w:lsdException w:name="HTML Preformatted" w:semiHidden="1" w:unhideWhenUsed="1"/>
+    <w:lsdException w:name="HTML Sample" w:semiHidden="1" w:unhideWhenUsed="1"/>
+    <w:lsdException w:name="HTML Typewriter" w:semiHidden="1" w:unhideWhenUsed="1"/>
+    <w:lsdException w:name="HTML Variable" w:semiHidden="1" w:unhideWhenUsed="1"/>
+    <w:lsdException w:name="Normal Table" w:semiHidden="1" w:unhideWhenUsed="1"/>
+    <w:lsdException w:name="annotation subject" w:semiHidden="1" w:unhideWhenUsed="1"/>
+    <w:lsdException w:name="No List" w:semiHidden="1" w:unhideWhenUsed="1"/>
+    <w:lsdException w:name="Outline List 1" w:semiHidden="1" w:unhideWhenUsed="1"/>
+    <w:lsdException w:name="Outline List 2" w:semiHidden="1" w:unhideWhenUsed="1"/>
+    <w:lsdException w:name="Outline List 3" w:semiHidden="1" w:unhideWhenUsed="1"/>
+    <w:lsdException w:name="Table Simple 1" w:semiHidden="1" w:unhideWhenUsed="1"/>
+    <w:lsdException w:name="Table Simple 2" w:semiHidden="1" w:unhideWhenUsed="1"/>
+    <w:lsdException w:name="Table Simple 3" w:semiHidden="1" w:unhideWhenUsed="1"/>
+    <w:lsdException w:name="Table Classic 1" w:semiHidden="1" w:unhideWhenUsed="1"/>
+    <w:lsdException w:name="Table Classic 2" w:semiHidden="1" w:unhideWhenUsed="1"/>
+    <w:lsdException w:name="Table Classic 3" w:semiHidden="1" w:unhideWhenUsed="1"/>
+    <w:lsdException w:name="Table Classic 4" w:semiHidden="1" w:unhideWhenUsed="1"/>
+    <w:lsdException w:name="Table Colorful 1" w:semiHidden="1" w:unhideWhenUsed="1"/>
+    <w:lsdException w:name="Table Colorful 2" w:semiHidden="1" w:unhideWhenUsed="1"/>
+    <w:lsdException w:name="Table Colorful 3" w:semiHidden="1" w:unhideWhenUsed="1"/>
+    <w:lsdException w:name="Table Columns 1" w:semiHidden="1" w:unhideWhenUsed="1"/>
+    <w:lsdException w:name="Table Columns 2" w:semiHidden="1" w:unhideWhenUsed="1"/>
+    <w:lsdException w:name="Table Columns 3" w:semiHidden="1" w:unhideWhenUsed="1"/>
+    <w:lsdException w:name="Table Columns 4" w:semiHidden="1" w:unhideWhenUsed="1"/>
+    <w:lsdException w:name="Table Columns 5" w:semiHidden="1" w:unhideWhenUsed="1"/>
+    <w:lsdException w:name="Table Grid 1" w:semiHidden="1" w:unhideWhenUsed="1"/>
+    <w:lsdException w:name="Table Grid 2" w:semiHidden="1" w:unhideWhenUsed="1"/>
+    <w:lsdException w:name="Table Grid 3" w:semiHidden="1" w:unhideWhenUsed="1"/>
+    <w:lsdException w:name="Table Grid 4" w:semiHidden="1" w:unhideWhenUsed="1"/>
+    <w:lsdException w:name="Table Grid 5" w:semiHidden="1" w:unhideWhenUsed="1"/>
+    <w:lsdException w:name="Table Grid 6" w:semiHidden="1" w:unhideWhenUsed="1"/>
+    <w:lsdException w:name="Table Grid 7" w:semiHidden="1" w:unhideWhenUsed="1"/>
+    <w:lsdException w:name="Table Grid 8" w:semiHidden="1" w:unhideWhenUsed="1"/>
+    <w:lsdException w:name="Table List 1" w:semiHidden="1" w:unhideWhenUsed="1"/>
+    <w:lsdException w:name="Table List 2" w:semiHidden="1" w:unhideWhenUsed="1"/>
+    <w:lsdException w:name="Table List 3" w:semiHidden="1" w:unhideWhenUsed="1"/>
+    <w:lsdException w:name="Table List 4" w:semiHidden="1" w:unhideWhenUsed="1"/>
+    <w:lsdException w:name="Table List 5" w:semiHidden="1" w:unhideWhenUsed="1"/>
+    <w:lsdException w:name="Table List 6" w:semiHidden="1" w:unhideWhenUsed="1"/>
+    <w:lsdException w:name="Table List 7" w:semiHidden="1" w:unhideWhenUsed="1"/>
+    <w:lsdException w:name="Table List 8" w:semiHidden="1" w:unhideWhenUsed="1"/>
+    <w:lsdException w:name="Table 3D effects 1" w:semiHidden="1" w:unhideWhenUsed="1"/>
+    <w:lsdException w:name="Table 3D effects 2" w:semiHidden="1" w:unhideWhenUsed="1"/>
+    <w:lsdException w:name="Table 3D effects 3" w:semiHidden="1" w:unhideWhenUsed="1"/>
+    <w:lsdException w:name="Table Contemporary" w:semiHidden="1" w:unhideWhenUsed="1"/>
+    <w:lsdException w:name="Table Elegant" w:semiHidden="1" w:unhideWhenUsed="1"/>
+    <w:lsdException w:name="Table Professional" w:semiHidden="1" w:unhideWhenUsed="1"/>
+    <w:lsdException w:name="Table Subtle 1" w:semiHidden="1" w:unhideWhenUsed="1"/>
+    <w:lsdException w:name="Table Subtle 2" w:semiHidden="1" w:unhideWhenUsed="1"/>
+    <w:lsdException w:name="Table Web 1" w:semiHidden="1" w:unhideWhenUsed="1"/>
+    <w:lsdException w:name="Table Web 2" w:semiHidden="1" w:unhideWhenUsed="1"/>
+    <w:lsdException w:name="Table Web 3" w:semiHidden="1" w:unhideWhenUsed="1"/>
+    <w:lsdException w:name="Balloon Text" w:semiHidden="1" w:unhideWhenUsed="1"/>
+    <w:lsdException w:name="Table Grid" w:semiHidden="1" w:uiPriority="39" w:unhideWhenUsed="1"/>
+    <w:lsdException w:name="Table Theme" w:semiHidden="1" w:unhideWhenUsed="1"/>
+    <w:lsdException w:name="Placeholder Text" w:semiHidden="1"/>
+    <w:lsdException w:name="Light Shading" w:uiPriority="60"/>
+    <w:lsdException w:name="Light List" w:uiPriority="61"/>
+    <w:lsdException w:name="Light Grid" w:uiPriority="62"/>
+    <w:lsdException w:name="Medium Shading 1" w:uiPriority="63"/>
+    <w:lsdException w:name="Medium Shading 2" w:uiPriority="64"/>
+    <w:lsdException w:name="Medium List 1" w:uiPriority="65"/>
+    <w:lsdException w:name="Medium List 2" w:uiPriority="66"/>
+    <w:lsdException w:name="Medium Grid 1" w:uiPriority="67"/>
+    <w:lsdException w:name="Medium Grid 2" w:uiPriority="68"/>
+    <w:lsdException w:name="Medium Grid 3" w:uiPriority="69"/>
+    <w:lsdException w:name="Dark List" w:uiPriority="70"/>
+    <w:lsdException w:name="Colorful Shading" w:uiPriority="71"/>
+    <w:lsdException w:name="Colorful List" w:uiPriority="72"/>
+    <w:lsdException w:name="Colorful Grid" w:uiPriority="73"/>
+    <w:lsdException w:name="Light Shading Accent 1" w:uiPriority="60"/>
+    <w:lsdException w:name="Light List Accent 1" w:uiPriority="61"/>
+    <w:lsdException w:name="Light Grid Accent 1" w:uiPriority="62"/>
+    <w:lsdException w:name="Medium Shading 1 Accent 1" w:uiPriority="63"/>
+    <w:lsdException w:name="Medium Shading 2 Accent 1" w:uiPriority="64"/>
+    <w:lsdException w:name="Medium List 1 Accent 1" w:uiPriority="65"/>
+    <w:lsdException w:name="Revision" w:semiHidden="1"/>
+    <w:lsdException w:name="Medium List 2 Accent 1" w:uiPriority="66"/>
+    <w:lsdException w:name="Medium Grid 1 Accent 1" w:uiPriority="67"/>
+    <w:lsdException w:name="Medium Grid 2 Accent 1" w:uiPriority="68"/>
+    <w:lsdException w:name="Medium Grid 3 Accent 1" w:uiPriority="69"/>
+    <w:lsdException w:name="Dark List Accent 1" w:uiPriority="70"/>
+    <w:lsdException w:name="Colorful Shading Accent 1" w:uiPriority="71"/>
+    <w:lsdException w:name="Colorful List Accent 1" w:uiPriority="72"/>
+    <w:lsdException w:name="Colorful Grid Accent 1" w:uiPriority="73"/>
+    <w:lsdException w:name="Light Shading Accent 2" w:uiPriority="60"/>
+    <w:lsdException w:name="Light List Accent 2" w:uiPriority="61"/>
+    <w:lsdException w:name="Light Grid Accent 2" w:uiPriority="62"/>
+    <w:lsdException w:name="Medium Shading 1 Accent 2" w:uiPriority="63"/>
+    <w:lsdException w:name="Medium Shading 2 Accent 2" w:uiPriority="64"/>
+    <w:lsdException w:name="Medium List 1 Accent 2" w:uiPriority="65"/>
+    <w:lsdException w:name="Medium List 2 Accent 2" w:uiPriority="66"/>
+    <w:lsdException w:name="Medium Grid 1 Accent 2" w:uiPriority="67"/>
+    <w:lsdException w:name="Medium Grid 2 Accent 2" w:uiPriority="68"/>
+    <w:lsdException w:name="Medium Grid 3 Accent 2" w:uiPriority="69"/>
+    <w:lsdException w:name="Dark List Accent 2" w:uiPriority="70"/>
+    <w:lsdException w:name="Colorful Shading Accent 2" w:uiPriority="71"/>
+    <w:lsdException w:name="Colorful List Accent 2" w:uiPriority="72"/>
+    <w:lsdException w:name="Colorful Grid Accent 2" w:uiPriority="73"/>
+    <w:lsdException w:name="Light Shading Accent 3" w:uiPriority="60"/>
+    <w:lsdException w:name="Light List Accent 3" w:uiPriority="61"/>
+    <w:lsdException w:name="Light Grid Accent 3" w:uiPriority="62"/>
+    <w:lsdException w:name="Medium Shading 1 Accent 3" w:uiPriority="63"/>
+    <w:lsdException w:name="Medium Shading 2 Accent 3" w:uiPriority="64"/>
+    <w:lsdException w:name="Medium List 1 Accent 3" w:uiPriority="65"/>
+    <w:lsdException w:name="Medium List 2 Accent 3" w:uiPriority="66"/>
+    <w:lsdException w:name="Medium Grid 1 Accent 3" w:uiPriority="67"/>
+    <w:lsdException w:name="Medium Grid 2 Accent 3" w:uiPriority="68"/>
+    <w:lsdException w:name="Medium Grid 3 Accent 3" w:uiPriority="69"/>
+    <w:lsdException w:name="Dark List Accent 3" w:uiPriority="70"/>
+    <w:lsdException w:name="Colorful Shading Accent 3" w:uiPriority="71"/>
+    <w:lsdException w:name="Colorful List Accent 3" w:uiPriority="72"/>
+    <w:lsdException w:name="Colorful Grid Accent 3" w:uiPriority="73"/>
+    <w:lsdException w:name="Light Shading Accent 4" w:uiPriority="60"/>
+    <w:lsdException w:name="Light List Accent 4" w:uiPriority="61"/>
+    <w:lsdException w:name="Light Grid Accent 4" w:uiPriority="62"/>
+    <w:lsdException w:name="Medium Shading 1 Accent 4" w:uiPriority="63"/>
+    <w:lsdException w:name="Medium Shading 2 Accent 4" w:uiPriority="64"/>
+    <w:lsdException w:name="Medium List 1 Accent 4" w:uiPriority="65"/>
+    <w:lsdException w:name="Medium List 2 Accent 4" w:uiPriority="66"/>
+    <w:lsdException w:name="Medium Grid 1 Accent 4" w:uiPriority="67"/>
+    <w:lsdException w:name="Medium Grid 2 Accent 4" w:uiPriority="68"/>
+    <w:lsdException w:name="Medium Grid 3 Accent 4" w:uiPriority="69"/>
+    <w:lsdException w:name="Dark List Accent 4" w:uiPriority="70"/>
+    <w:lsdException w:name="Colorful Shading Accent 4" w:uiPriority="71"/>
+    <w:lsdException w:name="Colorful List Accent 4" w:uiPriority="72"/>
+    <w:lsdException w:name="Colorful Grid Accent 4" w:uiPriority="73"/>
+    <w:lsdException w:name="Light Shading Accent 5" w:uiPriority="60"/>
+    <w:lsdException w:name="Light List Accent 5" w:uiPriority="61"/>
+    <w:lsdException w:name="Light Grid Accent 5" w:uiPriority="62"/>
+    <w:lsdException w:name="Medium Shading 1 Accent 5" w:uiPriority="63"/>
+    <w:lsdException w:name="Medium Shading 2 Accent 5" w:uiPriority="64"/>
+    <w:lsdException w:name="Medium List 1 Accent 5" w:uiPriority="65"/>
+    <w:lsdException w:name="Medium List 2 Accent 5" w:uiPriority="66"/>
+    <w:lsdException w:name="Medium Grid 1 Accent 5" w:uiPriority="67"/>
+    <w:lsdException w:name="Medium Grid 2 Accent 5" w:uiPriority="68"/>
+    <w:lsdException w:name="Medium Grid 3 Accent 5" w:uiPriority="69"/>
+    <w:lsdException w:name="Dark List Accent 5" w:uiPriority="70"/>
+    <w:lsdException w:name="Colorful Shading Accent 5" w:uiPriority="71"/>
+    <w:lsdException w:name="Colorful List Accent 5" w:uiPriority="72"/>
+    <w:lsdException w:name="Colorful Grid Accent 5" w:uiPriority="73"/>
+    <w:lsdException w:name="Light Shading Accent 6" w:uiPriority="60"/>
+    <w:lsdException w:name="Light List Accent 6" w:uiPriority="61"/>
+    <w:lsdException w:name="Light Grid Accent 6" w:uiPriority="62"/>
+    <w:lsdException w:name="Medium Shading 1 Accent 6" w:uiPriority="63"/>
+    <w:lsdException w:name="Medium Shading 2 Accent 6" w:uiPriority="64"/>
+    <w:lsdException w:name="Medium List 1 Accent 6" w:uiPriority="65"/>
+    <w:lsdException w:name="Medium List 2 Accent 6" w:uiPriority="66"/>
+    <w:lsdException w:name="Medium Grid 1 Accent 6" w:uiPriority="67"/>
+    <w:lsdException w:name="Medium Grid 2 Accent 6" w:uiPriority="68"/>
+    <w:lsdException w:name="Medium Grid 3 Accent 6" w:uiPriority="69"/>
+    <w:lsdException w:name="Dark List Accent 6" w:uiPriority="70"/>
+    <w:lsdException w:name="Colorful Shading Accent 6" w:uiPriority="71"/>
+    <w:lsdException w:name="Colorful List Accent 6" w:uiPriority="72"/>
+    <w:lsdException w:name="Colorful Grid Accent 6" w:uiPriority="73"/>
+    <w:lsdException w:name="Subtle Emphasis" w:uiPriority="19" w:qFormat="1"/>
+    <w:lsdException w:name="Intense Emphasis" w:uiPriority="21" w:qFormat="1"/>
+    <w:lsdException w:name="Subtle Reference" w:uiPriority="31" w:qFormat="1"/>
+    <w:lsdException w:name="Intense Reference" w:uiPriority="32" w:qFormat="1"/>
+    <w:lsdException w:name="Book Title" w:uiPriority="33" w:qFormat="1"/>
+    <w:lsdException w:name="Bibliography" w:semiHidden="1" w:uiPriority="37" w:unhideWhenUsed="1"/>
+    <w:lsdException w:name="TOC Heading" w:semiHidden="1" w:uiPriority="39" w:unhideWhenUsed="1" w:qFormat="1"/>
+    <w:lsdException w:name="Plain Table 1" w:uiPriority="41"/>
+    <w:lsdException w:name="Plain Table 2" w:uiPriority="42"/>
+    <w:lsdException w:name="Plain Table 3" w:uiPriority="43"/>
+    <w:lsdException w:name="Plain Table 4" w:uiPriority="44"/>
+    <w:lsdException w:name="Plain Table 5" w:uiPriority="45"/>
+    <w:lsdException w:name="Grid Table Light" w:uiPriority="40"/>
+    <w:lsdException w:name="Grid Table 1 Light" w:uiPriority="46"/>
+    <w:lsdException w:name="Grid Table 2" w:uiPriority="47"/>
+    <w:lsdException w:name="Grid Table 3" w:uiPriority="48"/>
+    <w:lsdException w:name="Grid Table 4" w:uiPriority="49"/>
+    <w:lsdException w:name="Grid Table 5 Dark" w:uiPriority="50"/>
+    <w:lsdException w:name="Grid Table 6 Colorful" w:uiPriority="51"/>
+    <w:lsdException w:name="Grid Table 7 Colorful" w:uiPriority="52"/>
+    <w:lsdException w:name="Grid Table 1 Light Accent 1" w:uiPriority="46"/>
+    <w:lsdException w:name="Grid Table 2 Accent 1" w:uiPriority="47"/>
+    <w:lsdException w:name="Grid Table 3 Accent 1" w:uiPriority="48"/>
+    <w:lsdException w:name="Grid Table 4 Accent 1" w:uiPriority="49"/>
+    <w:lsdException w:name="Grid Table 5 Dark Accent 1" w:uiPriority="50"/>
+    <w:lsdException w:name="Grid Table 6 Colorful Accent 1" w:uiPriority="51"/>
+    <w:lsdException w:name="Grid Table 7 Colorful Accent 1" w:uiPriority="52"/>
+    <w:lsdException w:name="Grid Table 1 Light Accent 2" w:uiPriority="46"/>
+    <w:lsdException w:name="Grid Table 2 Accent 2" w:uiPriority="47"/>
+    <w:lsdException w:name="Grid Table 3 Accent 2" w:uiPriority="48"/>
+    <w:lsdException w:name="Grid Table 4 Accent 2" w:uiPriority="49"/>
+    <w:lsdException w:name="Grid Table 5 Dark Accent 2" w:uiPriority="50"/>
+    <w:lsdException w:name="Grid Table 6 Colorful Accent 2" w:uiPriority="51"/>
+    <w:lsdException w:name="Grid Table 7 Colorful Accent 2" w:uiPriority="52"/>
+    <w:lsdException w:name="Grid Table 1 Light Accent 3" w:uiPriority="46"/>
+    <w:lsdException w:name="Grid Table 2 Accent 3" w:uiPriority="47"/>
+    <w:lsdException w:name="Grid Table 3 Accent 3" w:uiPriority="48"/>
+    <w:lsdException w:name="Grid Table 4 Accent 3" w:uiPriority="49"/>
+    <w:lsdException w:name="Grid Table 5 Dark Accent 3" w:uiPriority="50"/>
+    <w:lsdException w:name="Grid Table 6 Colorful Accent 3" w:uiPriority="51"/>
+    <w:lsdException w:name="Grid Table 7 Colorful Accent 3" w:uiPriority="52"/>
+    <w:lsdException w:name="Grid Table 1 Light Accent 4" w:uiPriority="46"/>
+    <w:lsdException w:name="Grid Table 2 Accent 4" w:uiPriority="47"/>
+    <w:lsdException w:name="Grid Table 3 Accent 4" w:uiPriority="48"/>
+    <w:lsdException w:name="Grid Table 4 Accent 4" w:uiPriority="49"/>
+    <w:lsdException w:name="Grid Table 5 Dark Accent 4" w:uiPriority="50"/>
+    <w:lsdException w:name="Grid Table 6 Colorful Accent 4" w:uiPriority="51"/>
+    <w:lsdException w:name="Grid Table 7 Colorful Accent 4" w:uiPriority="52"/>
+    <w:lsdException w:name="Grid Table 1 Light Accent 5" w:uiPriority="46"/>
+    <w:lsdException w:name="Grid Table 2 Accent 5" w:uiPriority="47"/>
+    <w:lsdException w:name="Grid Table 3 Accent 5" w:uiPriority="48"/>
+    <w:lsdException w:name="Grid Table 4 Accent 5" w:uiPriority="49"/>
+    <w:lsdException w:name="Grid Table 5 Dark Accent 5" w:uiPriority="50"/>
+    <w:lsdException w:name="Grid Table 6 Colorful Accent 5" w:uiPriority="51"/>
+    <w:lsdException w:name="Grid Table 7 Colorful Accent 5" w:uiPriority="52"/>
+    <w:lsdException w:name="Grid Table 1 Light Accent 6" w:uiPriority="46"/>
+    <w:lsdException w:name="Grid Table 2 Accent 6" w:uiPriority="47"/>
+    <w:lsdException w:name="Grid Table 3 Accent 6" w:uiPriority="48"/>
+    <w:lsdException w:name="Grid Table 4 Accent 6" w:uiPriority="49"/>
+    <w:lsdException w:name="Grid Table 5 Dark Accent 6" w:uiPriority="50"/>
+    <w:lsdException w:name="Grid Table 6 Colorful Accent 6" w:uiPriority="51"/>
+    <w:lsdException w:name="Grid Table 7 Colorful Accent 6" w:uiPriority="52"/>
+    <w:lsdException w:name="List Table 1 Light" w:uiPriority="46"/>
+    <w:lsdException w:name="List Table 2" w:uiPriority="47"/>
+    <w:lsdException w:name="List Table 3" w:uiPriority="48"/>
+    <w:lsdException w:name="List Table 4" w:uiPriority="49"/>
+    <w:lsdException w:name="List Table 5 Dark" w:uiPriority="50"/>
+    <w:lsdException w:name="List Table 6 Colorful" w:uiPriority="51"/>
+    <w:lsdException w:name="List Table 7 Colorful" w:uiPriority="52"/>
+    <w:lsdException w:name="List Table 1 Light Accent 1" w:uiPriority="46"/>
+    <w:lsdException w:name="List Table 2 Accent 1" w:uiPriority="47"/>
+    <w:lsdException w:name="List Table 3 Accent 1" w:uiPriority="48"/>
+    <w:lsdException w:name="List Table 4 Accent 1" w:uiPriority="49"/>
+    <w:lsdException w:name="List Table 5 Dark Accent 1" w:uiPriority="50"/>
+    <w:lsdException w:name="List Table 6 Colorful Accent 1" w:uiPriority="51"/>
+    <w:lsdException w:name="List Table 7 Colorful Accent 1" w:uiPriority="52"/>
+    <w:lsdException w:name="List Table 1 Light Accent 2" w:uiPriority="46"/>
+    <w:lsdException w:name="List Table 2 Accent 2" w:uiPriority="47"/>
+    <w:lsdException w:name="List Table 3 Accent 2" w:uiPriority="48"/>
+    <w:lsdException w:name="List Table 4 Accent 2" w:uiPriority="49"/>
+    <w:lsdException w:name="List Table 5 Dark Accent 2" w:uiPriority="50"/>
+    <w:lsdException w:name="List Table 6 Colorful Accent 2" w:uiPriority="51"/>
+    <w:lsdException w:name="List Table 7 Colorful Accent 2" w:uiPriority="52"/>
+    <w:lsdException w:name="List Table 1 Light Accent 3" w:uiPriority="46"/>
+    <w:lsdException w:name="List Table 2 Accent 3" w:uiPriority="47"/>
+    <w:lsdException w:name="List Table 3 Accent 3" w:uiPriority="48"/>
+    <w:lsdException w:name="List Table 4 Accent 3" w:uiPriority="49"/>
+    <w:lsdException w:name="List Table 5 Dark Accent 3" w:uiPriority="50"/>
+    <w:lsdException w:name="List Table 6 Colorful Accent 3" w:uiPriority="51"/>
+    <w:lsdException w:name="List Table 7 Colorful Accent 3" w:uiPriority="52"/>
+    <w:lsdException w:name="List Table 1 Light Accent 4" w:uiPriority="46"/>
+    <w:lsdException w:name="List Table 2 Accent 4" w:uiPriority="47"/>
+    <w:lsdException w:name="List Table 3 Accent 4" w:uiPriority="48"/>
+    <w:lsdException w:name="List Table 4 Accent 4" w:uiPriority="49"/>
+    <w:lsdException w:name="List Table 5 Dark Accent 4" w:uiPriority="50"/>
+    <w:lsdException w:name="List Table 6 Colorful Accent 4" w:uiPriority="51"/>
+    <w:lsdException w:name="List Table 7 Colorful Accent 4" w:uiPriority="52"/>
+    <w:lsdException w:name="List Table 1 Light Accent 5" w:uiPriority="46"/>
+    <w:lsdException w:name="List Table 2 Accent 5" w:uiPriority="47"/>
+    <w:lsdException w:name="List Table 3 Accent 5" w:uiPriority="48"/>
+    <w:lsdException w:name="List Table 4 Accent 5" w:uiPriority="49"/>
+    <w:lsdException w:name="List Table 5 Dark Accent 5" w:uiPriority="50"/>
+    <w:lsdException w:name="List Table 6 Colorful Accent 5" w:uiPriority="51"/>
+    <w:lsdException w:name="List Table 7 Colorful Accent 5" w:uiPriority="52"/>
+    <w:lsdException w:name="List Table 1 Light Accent 6" w:uiPriority="46"/>
+    <w:lsdException w:name="List Table 2 Accent 6" w:uiPriority="47"/>
+    <w:lsdException w:name="List Table 3 Accent 6" w:uiPriority="48"/>
+    <w:lsdException w:name="List Table 4 Accent 6" w:uiPriority="49"/>
+    <w:lsdException w:name="List Table 5 Dark Accent 6" w:uiPriority="50"/>
+    <w:lsdException w:name="List Table 6 Colorful Accent 6" w:uiPriority="51"/>
+    <w:lsdException w:name="List Table 7 Colorful Accent 6" w:uiPriority="52"/>
   </w:latentStyles>
-  <w:style w:type="paragraph" w:default="1" w:styleId="1">
+  <w:style w:type="paragraph" w:default="1" w:styleId="Normal">
     <w:name w:val="Normal"/>
     <w:qFormat/>
-    <w:uiPriority w:val="0"/>
-    <w:pPr>
-      <w:spacing w:after="160" w:line="259" w:lineRule="auto"/>
-    </w:pPr>
     <w:rPr>
-      <w:rFonts w:asciiTheme="minorHAnsi" w:hAnsiTheme="minorHAnsi" w:eastAsiaTheme="minorHAnsi" w:cstheme="minorBidi"/>
       <w:sz w:val="22"/>
       <w:szCs w:val="22"/>
-      <w:lang w:val="pt-BR" w:eastAsia="en-US" w:bidi="ar-SA"/>
+      <w:lang w:eastAsia="en-US"/>
     </w:rPr>
   </w:style>
-  <w:style w:type="character" w:default="1" w:styleId="2">
+  <w:style w:type="character" w:default="1" w:styleId="Fontepargpadro">
     <w:name w:val="Default Paragraph Font"/>
+    <w:uiPriority w:val="1"/>
+    <w:semiHidden/>
     <w:unhideWhenUsed/>
-    <w:uiPriority w:val="1"/>
   </w:style>
-  <w:style w:type="table" w:default="1" w:styleId="4">
+  <w:style w:type="table" w:default="1" w:styleId="Tabelanormal">
     <w:name w:val="Normal Table"/>
+    <w:uiPriority w:val="99"/>
+    <w:semiHidden/>
     <w:unhideWhenUsed/>
-    <w:uiPriority w:val="99"/>
     <w:tblPr>
-      <w:tblLayout w:type="fixed"/>
+      <w:tblInd w:w="0" w:type="dxa"/>
       <w:tblCellMar>
         <w:top w:w="0" w:type="dxa"/>
         <w:left w:w="108" w:type="dxa"/>
@@ -1979,46 +2385,46 @@
       </w:tblCellMar>
     </w:tblPr>
   </w:style>
-  <w:style w:type="character" w:styleId="3">
+  <w:style w:type="numbering" w:default="1" w:styleId="Semlista">
+    <w:name w:val="No List"/>
+    <w:uiPriority w:val="99"/>
+    <w:semiHidden/>
+    <w:unhideWhenUsed/>
+  </w:style>
+  <w:style w:type="character" w:styleId="Hyperlink">
     <w:name w:val="Hyperlink"/>
-    <w:basedOn w:val="2"/>
+    <w:basedOn w:val="Fontepargpadro"/>
+    <w:uiPriority w:val="99"/>
     <w:unhideWhenUsed/>
     <w:qFormat/>
-    <w:uiPriority w:val="99"/>
     <w:rPr>
       <w:color w:val="0563C1" w:themeColor="hyperlink"/>
       <w:u w:val="single"/>
-      <w14:textFill>
-        <w14:solidFill>
-          <w14:schemeClr w14:val="hlink"/>
-        </w14:solidFill>
-      </w14:textFill>
     </w:rPr>
   </w:style>
-  <w:style w:type="table" w:styleId="5">
+  <w:style w:type="table" w:styleId="Tabelacomgrade">
     <w:name w:val="Table Grid"/>
-    <w:basedOn w:val="4"/>
+    <w:basedOn w:val="Tabelanormal"/>
     <w:uiPriority w:val="39"/>
     <w:pPr>
       <w:spacing w:after="0" w:line="240" w:lineRule="auto"/>
     </w:pPr>
     <w:tblPr>
       <w:tblBorders>
-        <w:top w:val="single" w:color="auto" w:sz="4" w:space="0"/>
-        <w:left w:val="single" w:color="auto" w:sz="4" w:space="0"/>
-        <w:bottom w:val="single" w:color="auto" w:sz="4" w:space="0"/>
-        <w:right w:val="single" w:color="auto" w:sz="4" w:space="0"/>
-        <w:insideH w:val="single" w:color="auto" w:sz="4" w:space="0"/>
-        <w:insideV w:val="single" w:color="auto" w:sz="4" w:space="0"/>
+        <w:top w:val="single" w:sz="4" w:space="0" w:color="auto"/>
+        <w:left w:val="single" w:sz="4" w:space="0" w:color="auto"/>
+        <w:bottom w:val="single" w:sz="4" w:space="0" w:color="auto"/>
+        <w:right w:val="single" w:sz="4" w:space="0" w:color="auto"/>
+        <w:insideH w:val="single" w:sz="4" w:space="0" w:color="auto"/>
+        <w:insideV w:val="single" w:sz="4" w:space="0" w:color="auto"/>
       </w:tblBorders>
-      <w:tblLayout w:type="fixed"/>
     </w:tblPr>
   </w:style>
-  <w:style w:type="paragraph" w:customStyle="1" w:styleId="6">
+  <w:style w:type="paragraph" w:customStyle="1" w:styleId="PargrafodaLista1">
     <w:name w:val="Parágrafo da Lista1"/>
-    <w:basedOn w:val="1"/>
+    <w:basedOn w:val="Normal"/>
+    <w:uiPriority w:val="34"/>
     <w:qFormat/>
-    <w:uiPriority w:val="34"/>
     <w:pPr>
       <w:ind w:left="720"/>
       <w:contextualSpacing/>

</xml_diff>

<commit_message>
View: Redefinição de títulos das páginas
</commit_message>
<xml_diff>
--- a/Engenharia/Engenharia de Testes/Funcionalidades/Confirmacao de Email/Casos de Teste Confirmacao de Email.docx
+++ b/Engenharia/Engenharia de Testes/Funcionalidades/Confirmacao de Email/Casos de Teste Confirmacao de Email.docx
@@ -25,7 +25,6 @@
           </w:tcPr>
           <w:p>
             <w:pPr>
-              <w:spacing w:after="0" w:line="240" w:lineRule="auto"/>
               <w:jc w:val="center"/>
               <w:rPr>
                 <w:sz w:val="30"/>
@@ -60,7 +59,6 @@
           </w:tcPr>
           <w:p>
             <w:pPr>
-              <w:spacing w:after="0" w:line="240" w:lineRule="auto"/>
               <w:jc w:val="both"/>
               <w:rPr>
                 <w:i/>
@@ -84,7 +82,6 @@
           </w:tcPr>
           <w:p>
             <w:pPr>
-              <w:spacing w:after="0" w:line="240" w:lineRule="auto"/>
               <w:jc w:val="both"/>
               <w:rPr>
                 <w:i/>
@@ -108,7 +105,6 @@
           </w:tcPr>
           <w:p>
             <w:pPr>
-              <w:spacing w:after="0" w:line="240" w:lineRule="auto"/>
               <w:jc w:val="both"/>
               <w:rPr>
                 <w:i/>
@@ -132,7 +128,6 @@
           </w:tcPr>
           <w:p>
             <w:pPr>
-              <w:spacing w:after="0" w:line="240" w:lineRule="auto"/>
               <w:jc w:val="both"/>
               <w:rPr>
                 <w:i/>
@@ -156,7 +151,6 @@
           </w:tcPr>
           <w:p>
             <w:pPr>
-              <w:spacing w:after="0" w:line="240" w:lineRule="auto"/>
               <w:jc w:val="both"/>
               <w:rPr>
                 <w:i/>
@@ -182,7 +176,6 @@
           </w:tcPr>
           <w:p>
             <w:pPr>
-              <w:spacing w:after="0" w:line="240" w:lineRule="auto"/>
               <w:jc w:val="center"/>
               <w:rPr>
                 <w:b/>
@@ -203,7 +196,6 @@
           <w:p>
             <w:pPr>
               <w:pStyle w:val="PargrafodaLista1"/>
-              <w:spacing w:after="0" w:line="240" w:lineRule="auto"/>
               <w:ind w:left="360"/>
               <w:jc w:val="both"/>
               <w:rPr>
@@ -238,7 +230,6 @@
           </w:tcPr>
           <w:p>
             <w:pPr>
-              <w:spacing w:after="0" w:line="240" w:lineRule="auto"/>
               <w:jc w:val="both"/>
             </w:pPr>
             <w:r>
@@ -273,7 +264,6 @@
                 <w:ilvl w:val="0"/>
                 <w:numId w:val="1"/>
               </w:numPr>
-              <w:spacing w:after="0" w:line="240" w:lineRule="auto"/>
               <w:jc w:val="both"/>
             </w:pPr>
             <w:r>
@@ -302,17 +292,10 @@
                 <w:ilvl w:val="0"/>
                 <w:numId w:val="1"/>
               </w:numPr>
-              <w:spacing w:after="0" w:line="240" w:lineRule="auto"/>
-              <w:jc w:val="both"/>
-            </w:pPr>
-            <w:r>
-              <w:t>Um e-mail é enviado para o e-mail cadastrado</w:t>
-            </w:r>
-            <w:r>
-              <w:t>, contendo instruções para confirmação de e-mail</w:t>
-            </w:r>
-            <w:r>
-              <w:t>.</w:t>
+              <w:jc w:val="both"/>
+            </w:pPr>
+            <w:r>
+              <w:t>Um e-mail é enviado para o e-mail cadastrado, contendo instruções para confirmação de e-mail.</w:t>
             </w:r>
           </w:p>
         </w:tc>
@@ -322,7 +305,6 @@
           </w:tcPr>
           <w:p>
             <w:pPr>
-              <w:spacing w:after="0" w:line="240" w:lineRule="auto"/>
               <w:jc w:val="both"/>
               <w:rPr>
                 <w:color w:val="FF0000"/>
@@ -346,7 +328,6 @@
           </w:tcPr>
           <w:p>
             <w:pPr>
-              <w:spacing w:after="0" w:line="240" w:lineRule="auto"/>
               <w:jc w:val="center"/>
               <w:rPr>
                 <w:b/>
@@ -367,7 +348,6 @@
           <w:p>
             <w:pPr>
               <w:pStyle w:val="PargrafodaLista1"/>
-              <w:spacing w:after="0" w:line="240" w:lineRule="auto"/>
               <w:ind w:left="360"/>
               <w:jc w:val="both"/>
               <w:rPr>
@@ -378,13 +358,7 @@
               <w:rPr>
                 <w:b/>
               </w:rPr>
-              <w:t>Ter concluído com sucesso o CT 1 e e</w:t>
-            </w:r>
-            <w:r>
-              <w:rPr>
-                <w:b/>
-              </w:rPr>
-              <w:t>star visualizando o e-mail recebido</w:t>
+              <w:t>Ter concluído com sucesso o CT 1 e estar visualizando o e-mail recebido</w:t>
             </w:r>
           </w:p>
         </w:tc>
@@ -394,7 +368,6 @@
           </w:tcPr>
           <w:p>
             <w:pPr>
-              <w:spacing w:after="0" w:line="240" w:lineRule="auto"/>
               <w:jc w:val="both"/>
               <w:rPr>
                 <w:b/>
@@ -436,7 +409,6 @@
           </w:tcPr>
           <w:p>
             <w:pPr>
-              <w:spacing w:after="0" w:line="240" w:lineRule="auto"/>
               <w:jc w:val="both"/>
             </w:pPr>
             <w:r>
@@ -466,7 +438,6 @@
           </w:tcPr>
           <w:p>
             <w:pPr>
-              <w:spacing w:after="0" w:line="240" w:lineRule="auto"/>
               <w:rPr>
                 <w:color w:val="FF0000"/>
                 <w:highlight w:val="yellow"/>
@@ -489,7 +460,6 @@
           </w:tcPr>
           <w:p>
             <w:pPr>
-              <w:spacing w:after="0" w:line="240" w:lineRule="auto"/>
               <w:jc w:val="center"/>
               <w:rPr>
                 <w:b/>
@@ -510,7 +480,6 @@
           <w:p>
             <w:pPr>
               <w:pStyle w:val="PargrafodaLista1"/>
-              <w:spacing w:after="0" w:line="240" w:lineRule="auto"/>
               <w:ind w:left="360"/>
               <w:jc w:val="both"/>
               <w:rPr>
@@ -545,20 +514,13 @@
           </w:tcPr>
           <w:p>
             <w:pPr>
-              <w:spacing w:after="0" w:line="240" w:lineRule="auto"/>
-              <w:jc w:val="both"/>
-            </w:pPr>
-            <w:r>
-              <w:rPr>
-                <w:b/>
-              </w:rPr>
-              <w:t xml:space="preserve">Preencher os campos com valores </w:t>
-            </w:r>
-            <w:r>
-              <w:rPr>
-                <w:b/>
-              </w:rPr>
-              <w:t xml:space="preserve">válidos. Cadastrar um empreendedor com um </w:t>
+              <w:jc w:val="both"/>
+            </w:pPr>
+            <w:r>
+              <w:rPr>
+                <w:b/>
+              </w:rPr>
+              <w:t xml:space="preserve">Preencher os campos com valores válidos. Cadastrar um empreendedor com um </w:t>
             </w:r>
             <w:proofErr w:type="spellStart"/>
             <w:r>
@@ -582,7 +544,6 @@
           </w:tcPr>
           <w:p>
             <w:pPr>
-              <w:spacing w:after="0" w:line="240" w:lineRule="auto"/>
               <w:jc w:val="both"/>
             </w:pPr>
             <w:r>
@@ -604,7 +565,6 @@
           </w:tcPr>
           <w:p>
             <w:pPr>
-              <w:spacing w:after="0" w:line="240" w:lineRule="auto"/>
               <w:rPr>
                 <w:color w:val="FF0000"/>
                 <w:highlight w:val="yellow"/>
@@ -627,7 +587,6 @@
           </w:tcPr>
           <w:p>
             <w:pPr>
-              <w:spacing w:after="0" w:line="240" w:lineRule="auto"/>
               <w:jc w:val="center"/>
               <w:rPr>
                 <w:b/>
@@ -648,7 +607,6 @@
           <w:p>
             <w:pPr>
               <w:pStyle w:val="PargrafodaLista1"/>
-              <w:spacing w:after="0" w:line="240" w:lineRule="auto"/>
               <w:ind w:left="360"/>
               <w:jc w:val="both"/>
               <w:rPr>
@@ -683,23 +641,16 @@
           </w:tcPr>
           <w:p>
             <w:pPr>
-              <w:spacing w:after="0" w:line="240" w:lineRule="auto"/>
-              <w:jc w:val="both"/>
-              <w:rPr>
-                <w:b/>
-              </w:rPr>
-            </w:pPr>
-            <w:r>
-              <w:rPr>
-                <w:b/>
-              </w:rPr>
-              <w:t>Preencher o</w:t>
-            </w:r>
-            <w:r>
-              <w:rPr>
-                <w:b/>
-              </w:rPr>
-              <w:t xml:space="preserve">s campos com valores válidos. Cadastrar um empreendedor com um </w:t>
+              <w:jc w:val="both"/>
+              <w:rPr>
+                <w:b/>
+              </w:rPr>
+            </w:pPr>
+            <w:r>
+              <w:rPr>
+                <w:b/>
+              </w:rPr>
+              <w:t xml:space="preserve">Preencher os campos com valores válidos. Cadastrar um empreendedor com um </w:t>
             </w:r>
             <w:proofErr w:type="spellStart"/>
             <w:r>
@@ -723,7 +674,6 @@
           </w:tcPr>
           <w:p>
             <w:pPr>
-              <w:spacing w:after="0" w:line="240" w:lineRule="auto"/>
               <w:jc w:val="both"/>
             </w:pPr>
             <w:r>
@@ -745,7 +695,6 @@
           </w:tcPr>
           <w:p>
             <w:pPr>
-              <w:spacing w:after="0" w:line="240" w:lineRule="auto"/>
               <w:rPr>
                 <w:color w:val="FF0000"/>
                 <w:highlight w:val="yellow"/>
@@ -768,7 +717,6 @@
           </w:tcPr>
           <w:p>
             <w:pPr>
-              <w:spacing w:after="0" w:line="240" w:lineRule="auto"/>
               <w:jc w:val="center"/>
               <w:rPr>
                 <w:b/>
@@ -789,7 +737,6 @@
           <w:p>
             <w:pPr>
               <w:pStyle w:val="PargrafodaLista1"/>
-              <w:spacing w:after="0" w:line="240" w:lineRule="auto"/>
               <w:ind w:left="360"/>
               <w:jc w:val="both"/>
               <w:rPr>
@@ -824,7 +771,6 @@
           </w:tcPr>
           <w:p>
             <w:pPr>
-              <w:spacing w:after="0" w:line="240" w:lineRule="auto"/>
               <w:jc w:val="both"/>
               <w:rPr>
                 <w:b/>
@@ -858,7 +804,6 @@
           </w:tcPr>
           <w:p>
             <w:pPr>
-              <w:spacing w:after="0" w:line="240" w:lineRule="auto"/>
               <w:jc w:val="both"/>
             </w:pPr>
             <w:r>
@@ -870,13 +815,7 @@
             </w:r>
             <w:proofErr w:type="spellEnd"/>
             <w:r>
-              <w:t xml:space="preserve"> é redirecionada para </w:t>
-            </w:r>
-            <w:r>
-              <w:t>confirmação</w:t>
-            </w:r>
-            <w:r>
-              <w:t xml:space="preserve"> de </w:t>
+              <w:t xml:space="preserve"> é redirecionada para confirmação de </w:t>
             </w:r>
             <w:proofErr w:type="spellStart"/>
             <w:r>
@@ -894,7 +833,6 @@
           </w:tcPr>
           <w:p>
             <w:pPr>
-              <w:spacing w:after="0" w:line="240" w:lineRule="auto"/>
               <w:rPr>
                 <w:color w:val="FF0000"/>
                 <w:highlight w:val="yellow"/>
@@ -905,21 +843,7 @@
                 <w:color w:val="FF0000"/>
                 <w:highlight w:val="green"/>
               </w:rPr>
-              <w:t>P</w:t>
-            </w:r>
-            <w:r>
-              <w:rPr>
-                <w:color w:val="FF0000"/>
-                <w:highlight w:val="green"/>
-              </w:rPr>
-              <w:t>asso</w:t>
-            </w:r>
-            <w:r>
-              <w:rPr>
-                <w:color w:val="FF0000"/>
-                <w:highlight w:val="green"/>
-              </w:rPr>
-              <w:t>u</w:t>
+              <w:t>Passou</w:t>
             </w:r>
           </w:p>
         </w:tc>
@@ -931,7 +855,6 @@
           </w:tcPr>
           <w:p>
             <w:pPr>
-              <w:spacing w:after="0" w:line="240" w:lineRule="auto"/>
               <w:jc w:val="center"/>
               <w:rPr>
                 <w:b/>
@@ -952,7 +875,6 @@
           <w:p>
             <w:pPr>
               <w:pStyle w:val="PargrafodaLista1"/>
-              <w:spacing w:after="0" w:line="240" w:lineRule="auto"/>
               <w:ind w:left="360"/>
               <w:jc w:val="both"/>
               <w:rPr>
@@ -995,7 +917,6 @@
           </w:tcPr>
           <w:p>
             <w:pPr>
-              <w:spacing w:after="0" w:line="240" w:lineRule="auto"/>
               <w:jc w:val="both"/>
               <w:rPr>
                 <w:b/>
@@ -1047,7 +968,6 @@
                 <w:ilvl w:val="0"/>
                 <w:numId w:val="2"/>
               </w:numPr>
-              <w:spacing w:after="0" w:line="240" w:lineRule="auto"/>
               <w:jc w:val="both"/>
             </w:pPr>
             <w:r>
@@ -1083,10 +1003,7 @@
             </w:r>
             <w:proofErr w:type="spellEnd"/>
             <w:r>
-              <w:t xml:space="preserve"> foi </w:t>
-            </w:r>
-            <w:r>
-              <w:t>atualizado.</w:t>
+              <w:t xml:space="preserve"> foi atualizado.</w:t>
             </w:r>
           </w:p>
           <w:p>
@@ -1095,7 +1012,6 @@
                 <w:ilvl w:val="0"/>
                 <w:numId w:val="2"/>
               </w:numPr>
-              <w:spacing w:after="0" w:line="240" w:lineRule="auto"/>
               <w:jc w:val="both"/>
             </w:pPr>
             <w:r>
@@ -1113,7 +1029,6 @@
           </w:tcPr>
           <w:p>
             <w:pPr>
-              <w:spacing w:after="0" w:line="240" w:lineRule="auto"/>
               <w:rPr>
                 <w:color w:val="FF0000"/>
                 <w:highlight w:val="yellow"/>
@@ -1137,7 +1052,6 @@
           </w:tcPr>
           <w:p>
             <w:pPr>
-              <w:spacing w:after="0" w:line="240" w:lineRule="auto"/>
               <w:jc w:val="center"/>
               <w:rPr>
                 <w:b/>
@@ -1158,7 +1072,6 @@
           <w:p>
             <w:pPr>
               <w:pStyle w:val="PargrafodaLista1"/>
-              <w:spacing w:after="0" w:line="240" w:lineRule="auto"/>
               <w:ind w:left="360"/>
               <w:jc w:val="both"/>
               <w:rPr>
@@ -1201,41 +1114,16 @@
           </w:tcPr>
           <w:p>
             <w:pPr>
-              <w:spacing w:after="0" w:line="240" w:lineRule="auto"/>
-              <w:jc w:val="both"/>
-              <w:rPr>
-                <w:b/>
-              </w:rPr>
-            </w:pPr>
-            <w:r>
-              <w:rPr>
-                <w:b/>
-              </w:rPr>
-              <w:t>O empreendedor</w:t>
-            </w:r>
-            <w:r>
-              <w:rPr>
-                <w:b/>
-              </w:rPr>
-              <w:t xml:space="preserve"> tenta</w:t>
-            </w:r>
-            <w:r>
-              <w:rPr>
-                <w:b/>
-              </w:rPr>
-              <w:t xml:space="preserve"> altera</w:t>
-            </w:r>
-            <w:r>
-              <w:rPr>
-                <w:b/>
-              </w:rPr>
-              <w:t>r</w:t>
-            </w:r>
-            <w:r>
-              <w:rPr>
-                <w:b/>
-              </w:rPr>
-              <w:t xml:space="preserve"> o </w:t>
+              <w:jc w:val="both"/>
+              <w:rPr>
+                <w:b/>
+              </w:rPr>
+            </w:pPr>
+            <w:r>
+              <w:rPr>
+                <w:b/>
+              </w:rPr>
+              <w:t xml:space="preserve">O empreendedor tenta alterar o </w:t>
             </w:r>
             <w:proofErr w:type="spellStart"/>
             <w:r>
@@ -1263,19 +1151,7 @@
               <w:rPr>
                 <w:b/>
               </w:rPr>
-              <w:t xml:space="preserve"> já</w:t>
-            </w:r>
-            <w:r>
-              <w:rPr>
-                <w:b/>
-              </w:rPr>
-              <w:t xml:space="preserve"> </w:t>
-            </w:r>
-            <w:r>
-              <w:rPr>
-                <w:b/>
-              </w:rPr>
-              <w:t>cadastrado no sistema</w:t>
+              <w:t xml:space="preserve"> já cadastrado no sistema</w:t>
             </w:r>
           </w:p>
         </w:tc>
@@ -1289,7 +1165,6 @@
                 <w:ilvl w:val="0"/>
                 <w:numId w:val="3"/>
               </w:numPr>
-              <w:spacing w:after="0" w:line="240" w:lineRule="auto"/>
               <w:jc w:val="both"/>
             </w:pPr>
             <w:r>
@@ -1301,21 +1176,16 @@
             </w:r>
             <w:proofErr w:type="spellEnd"/>
             <w:r>
-              <w:t xml:space="preserve"> deve ser </w:t>
-            </w:r>
-            <w:r>
-              <w:t>único.</w:t>
-            </w:r>
-          </w:p>
-          <w:p>
-            <w:pPr>
-              <w:spacing w:after="0" w:line="240" w:lineRule="auto"/>
-              <w:jc w:val="both"/>
-            </w:pPr>
-          </w:p>
-          <w:p>
-            <w:pPr>
-              <w:spacing w:after="0" w:line="240" w:lineRule="auto"/>
+              <w:t xml:space="preserve"> deve ser único.</w:t>
+            </w:r>
+          </w:p>
+          <w:p>
+            <w:pPr>
+              <w:jc w:val="both"/>
+            </w:pPr>
+          </w:p>
+          <w:p>
+            <w:pPr>
               <w:jc w:val="both"/>
             </w:pPr>
             <w:r>
@@ -1337,7 +1207,6 @@
           </w:tcPr>
           <w:p>
             <w:pPr>
-              <w:spacing w:after="0" w:line="240" w:lineRule="auto"/>
               <w:rPr>
                 <w:color w:val="FF0000"/>
                 <w:highlight w:val="yellow"/>
@@ -1346,10 +1215,12 @@
             <w:r>
               <w:rPr>
                 <w:color w:val="FF0000"/>
-                <w:highlight w:val="yellow"/>
-              </w:rPr>
-              <w:t>Falhou</w:t>
-            </w:r>
+                <w:highlight w:val="green"/>
+              </w:rPr>
+              <w:t>Passou</w:t>
+            </w:r>
+            <w:bookmarkStart w:id="0" w:name="_GoBack"/>
+            <w:bookmarkEnd w:id="0"/>
           </w:p>
         </w:tc>
       </w:tr>
@@ -1360,7 +1231,6 @@
           </w:tcPr>
           <w:p>
             <w:pPr>
-              <w:spacing w:after="0" w:line="240" w:lineRule="auto"/>
               <w:jc w:val="center"/>
               <w:rPr>
                 <w:b/>
@@ -1381,7 +1251,6 @@
           <w:p>
             <w:pPr>
               <w:pStyle w:val="PargrafodaLista1"/>
-              <w:spacing w:after="0" w:line="240" w:lineRule="auto"/>
               <w:ind w:left="360"/>
               <w:jc w:val="both"/>
               <w:rPr>
@@ -1410,7 +1279,6 @@
           </w:tcPr>
           <w:p>
             <w:pPr>
-              <w:spacing w:after="0" w:line="240" w:lineRule="auto"/>
               <w:jc w:val="both"/>
               <w:rPr>
                 <w:b/>
@@ -1430,7 +1298,6 @@
           </w:tcPr>
           <w:p>
             <w:pPr>
-              <w:spacing w:after="0" w:line="240" w:lineRule="auto"/>
               <w:jc w:val="both"/>
             </w:pPr>
             <w:r>
@@ -1452,7 +1319,6 @@
           </w:tcPr>
           <w:p>
             <w:pPr>
-              <w:spacing w:after="0" w:line="240" w:lineRule="auto"/>
               <w:rPr>
                 <w:color w:val="FF0000"/>
                 <w:highlight w:val="yellow"/>
@@ -1475,7 +1341,6 @@
           </w:tcPr>
           <w:p>
             <w:pPr>
-              <w:spacing w:after="0" w:line="240" w:lineRule="auto"/>
               <w:jc w:val="center"/>
               <w:rPr>
                 <w:b/>
@@ -1496,7 +1361,6 @@
           <w:p>
             <w:pPr>
               <w:pStyle w:val="PargrafodaLista1"/>
-              <w:spacing w:after="0" w:line="240" w:lineRule="auto"/>
               <w:ind w:left="360"/>
               <w:jc w:val="both"/>
               <w:rPr>
@@ -1559,7 +1423,6 @@
           </w:tcPr>
           <w:p>
             <w:pPr>
-              <w:spacing w:after="0" w:line="240" w:lineRule="auto"/>
               <w:jc w:val="both"/>
               <w:rPr>
                 <w:b/>
@@ -1593,7 +1456,6 @@
           </w:tcPr>
           <w:p>
             <w:pPr>
-              <w:spacing w:after="0" w:line="240" w:lineRule="auto"/>
               <w:jc w:val="both"/>
             </w:pPr>
             <w:r>
@@ -1631,7 +1493,6 @@
           </w:tcPr>
           <w:p>
             <w:pPr>
-              <w:spacing w:after="0" w:line="240" w:lineRule="auto"/>
               <w:rPr>
                 <w:color w:val="FF0000"/>
                 <w:highlight w:val="yellow"/>
@@ -1657,7 +1518,6 @@
           </w:tcPr>
           <w:p>
             <w:pPr>
-              <w:spacing w:after="0" w:line="240" w:lineRule="auto"/>
               <w:jc w:val="center"/>
               <w:rPr>
                 <w:b/>
@@ -1678,7 +1538,6 @@
           <w:p>
             <w:pPr>
               <w:pStyle w:val="PargrafodaLista1"/>
-              <w:spacing w:after="0" w:line="240" w:lineRule="auto"/>
               <w:ind w:left="360"/>
               <w:jc w:val="both"/>
               <w:rPr>
@@ -1703,13 +1562,7 @@
               <w:rPr>
                 <w:b/>
               </w:rPr>
-              <w:t xml:space="preserve"> de</w:t>
-            </w:r>
-            <w:r>
-              <w:rPr>
-                <w:b/>
-              </w:rPr>
-              <w:t xml:space="preserve"> </w:t>
+              <w:t xml:space="preserve"> de </w:t>
             </w:r>
             <w:proofErr w:type="spellStart"/>
             <w:r>
@@ -1727,25 +1580,16 @@
           </w:tcPr>
           <w:p>
             <w:pPr>
-              <w:spacing w:after="0" w:line="240" w:lineRule="auto"/>
-              <w:jc w:val="both"/>
-              <w:rPr>
-                <w:b/>
-              </w:rPr>
-            </w:pPr>
-            <w:r>
-              <w:rPr>
-                <w:b/>
-              </w:rPr>
-              <w:t>O usuário tenta entrar no sistema com uma conta que ainda n</w:t>
-            </w:r>
-            <w:bookmarkStart w:id="0" w:name="_GoBack"/>
-            <w:bookmarkEnd w:id="0"/>
-            <w:r>
-              <w:rPr>
-                <w:b/>
-              </w:rPr>
-              <w:t>ão foi confirmada</w:t>
+              <w:jc w:val="both"/>
+              <w:rPr>
+                <w:b/>
+              </w:rPr>
+            </w:pPr>
+            <w:r>
+              <w:rPr>
+                <w:b/>
+              </w:rPr>
+              <w:t>O usuário tenta entrar no sistema com uma conta que ainda não foi confirmada</w:t>
             </w:r>
           </w:p>
         </w:tc>
@@ -1755,7 +1599,6 @@
           </w:tcPr>
           <w:p>
             <w:pPr>
-              <w:spacing w:after="0" w:line="240" w:lineRule="auto"/>
               <w:jc w:val="both"/>
             </w:pPr>
             <w:r>
@@ -1774,7 +1617,6 @@
           </w:tcPr>
           <w:p>
             <w:pPr>
-              <w:spacing w:after="0" w:line="240" w:lineRule="auto"/>
               <w:rPr>
                 <w:color w:val="FF0000"/>
                 <w:highlight w:val="yellow"/>
@@ -1797,7 +1639,6 @@
           </w:tcPr>
           <w:p>
             <w:pPr>
-              <w:spacing w:after="0" w:line="240" w:lineRule="auto"/>
               <w:jc w:val="center"/>
               <w:rPr>
                 <w:b/>
@@ -1806,7 +1647,6 @@
           </w:p>
           <w:p>
             <w:pPr>
-              <w:spacing w:after="0" w:line="240" w:lineRule="auto"/>
               <w:jc w:val="center"/>
               <w:rPr>
                 <w:b/>
@@ -1827,7 +1667,6 @@
           <w:p>
             <w:pPr>
               <w:pStyle w:val="PargrafodaLista1"/>
-              <w:spacing w:after="0" w:line="240" w:lineRule="auto"/>
               <w:ind w:left="360"/>
               <w:jc w:val="both"/>
               <w:rPr>
@@ -1856,7 +1695,6 @@
           </w:tcPr>
           <w:p>
             <w:pPr>
-              <w:spacing w:after="0" w:line="240" w:lineRule="auto"/>
               <w:jc w:val="both"/>
               <w:rPr>
                 <w:b/>
@@ -1876,14 +1714,10 @@
           </w:tcPr>
           <w:p>
             <w:pPr>
-              <w:spacing w:after="0" w:line="240" w:lineRule="auto"/>
-              <w:jc w:val="both"/>
-            </w:pPr>
-            <w:r>
-              <w:t xml:space="preserve">O </w:t>
-            </w:r>
-            <w:r>
-              <w:t>usuário acessa o sistema</w:t>
+              <w:jc w:val="both"/>
+            </w:pPr>
+            <w:r>
+              <w:t>O usuário acessa o sistema</w:t>
             </w:r>
           </w:p>
         </w:tc>
@@ -1893,7 +1727,6 @@
           </w:tcPr>
           <w:p>
             <w:pPr>
-              <w:spacing w:after="0" w:line="240" w:lineRule="auto"/>
               <w:rPr>
                 <w:color w:val="FF0000"/>
                 <w:highlight w:val="yellow"/>
@@ -2141,7 +1974,7 @@
     <w:lsdException w:name="Table Web 2" w:semiHidden="1" w:unhideWhenUsed="1"/>
     <w:lsdException w:name="Table Web 3" w:semiHidden="1" w:unhideWhenUsed="1"/>
     <w:lsdException w:name="Balloon Text" w:semiHidden="1" w:unhideWhenUsed="1"/>
-    <w:lsdException w:name="Table Grid" w:semiHidden="1" w:uiPriority="39" w:unhideWhenUsed="1"/>
+    <w:lsdException w:name="Table Grid" w:uiPriority="39"/>
     <w:lsdException w:name="Table Theme" w:semiHidden="1" w:unhideWhenUsed="1"/>
     <w:lsdException w:name="Placeholder Text" w:semiHidden="1"/>
     <w:lsdException w:name="Light Shading" w:uiPriority="60"/>

</xml_diff>

<commit_message>
Bean: refatorado edição de empreendedor. View: adicionado feedback diferente caso altera o e-mail do empreendedor. Teste: adicionado caso de teste de verificar e-mail
</commit_message>
<xml_diff>
--- a/Engenharia/Engenharia de Testes/Funcionalidades/Confirmacao de Email/Casos de Teste Confirmacao de Email.docx
+++ b/Engenharia/Engenharia de Testes/Funcionalidades/Confirmacao de Email/Casos de Teste Confirmacao de Email.docx
@@ -1219,8 +1219,6 @@
               </w:rPr>
               <w:t>Passou</w:t>
             </w:r>
-            <w:bookmarkStart w:id="0" w:name="_GoBack"/>
-            <w:bookmarkEnd w:id="0"/>
           </w:p>
         </w:tc>
       </w:tr>
@@ -1739,6 +1737,100 @@
               </w:rPr>
               <w:t>Passou</w:t>
             </w:r>
+          </w:p>
+        </w:tc>
+      </w:tr>
+      <w:tr>
+        <w:tc>
+          <w:tcPr>
+            <w:tcW w:w="627" w:type="dxa"/>
+          </w:tcPr>
+          <w:p>
+            <w:pPr>
+              <w:jc w:val="center"/>
+              <w:rPr>
+                <w:b/>
+              </w:rPr>
+            </w:pPr>
+            <w:r>
+              <w:rPr>
+                <w:b/>
+              </w:rPr>
+              <w:t>12</w:t>
+            </w:r>
+          </w:p>
+        </w:tc>
+        <w:tc>
+          <w:tcPr>
+            <w:tcW w:w="3769" w:type="dxa"/>
+          </w:tcPr>
+          <w:p>
+            <w:pPr>
+              <w:pStyle w:val="PargrafodaLista1"/>
+              <w:ind w:left="360"/>
+              <w:jc w:val="both"/>
+              <w:rPr>
+                <w:b/>
+              </w:rPr>
+            </w:pPr>
+            <w:r>
+              <w:rPr>
+                <w:b/>
+              </w:rPr>
+              <w:t>Estar na página de verificar e-mail</w:t>
+            </w:r>
+          </w:p>
+        </w:tc>
+        <w:tc>
+          <w:tcPr>
+            <w:tcW w:w="4224" w:type="dxa"/>
+          </w:tcPr>
+          <w:p>
+            <w:pPr>
+              <w:jc w:val="both"/>
+              <w:rPr>
+                <w:b/>
+              </w:rPr>
+            </w:pPr>
+            <w:r>
+              <w:rPr>
+                <w:b/>
+              </w:rPr>
+              <w:t>O usuário atualiza o seu e-mail e clica em confirmar a conta pelo e-mail antigo.</w:t>
+            </w:r>
+          </w:p>
+        </w:tc>
+        <w:tc>
+          <w:tcPr>
+            <w:tcW w:w="3613" w:type="dxa"/>
+          </w:tcPr>
+          <w:p>
+            <w:pPr>
+              <w:jc w:val="both"/>
+            </w:pPr>
+            <w:r>
+              <w:t xml:space="preserve">O sistema deverá redirecioná-lo para página de </w:t>
+            </w:r>
+            <w:proofErr w:type="spellStart"/>
+            <w:r>
+              <w:t>login</w:t>
+            </w:r>
+            <w:proofErr w:type="spellEnd"/>
+          </w:p>
+        </w:tc>
+        <w:tc>
+          <w:tcPr>
+            <w:tcW w:w="1987" w:type="dxa"/>
+          </w:tcPr>
+          <w:p>
+            <w:pPr>
+              <w:rPr>
+                <w:color w:val="FF0000"/>
+                <w:highlight w:val="green"/>
+              </w:rPr>
+            </w:pPr>
+            <w:bookmarkStart w:id="0" w:name="_GoBack"/>
+            <w:bookmarkEnd w:id="0"/>
           </w:p>
         </w:tc>
       </w:tr>

</xml_diff>